<commit_message>
add bai 2 mysql docker compose
</commit_message>
<xml_diff>
--- a/demo_docker_compose.docx
+++ b/demo_docker_compose.docx
@@ -119,82 +119,6 @@
             <wp:extent cx="5943600" cy="3159760"/>
             <wp:effectExtent l="0" t="0" r="0" b="2540"/>
             <wp:docPr id="1" name="Picture 1"/>
-            <wp:cNvGraphicFramePr>
-              <a:graphicFrameLocks xmlns:a="http://schemas.openxmlformats.org/drawingml/2006/main" noChangeAspect="1"/>
-            </wp:cNvGraphicFramePr>
-            <a:graphic xmlns:a="http://schemas.openxmlformats.org/drawingml/2006/main">
-              <a:graphicData uri="http://schemas.openxmlformats.org/drawingml/2006/picture">
-                <pic:pic xmlns:pic="http://schemas.openxmlformats.org/drawingml/2006/picture">
-                  <pic:nvPicPr>
-                    <pic:cNvPr id="1" name=""/>
-                    <pic:cNvPicPr/>
-                  </pic:nvPicPr>
-                  <pic:blipFill>
-                    <a:blip r:embed="rId4"/>
-                    <a:stretch>
-                      <a:fillRect/>
-                    </a:stretch>
-                  </pic:blipFill>
-                  <pic:spPr>
-                    <a:xfrm>
-                      <a:off x="0" y="0"/>
-                      <a:ext cx="5943600" cy="3159760"/>
-                    </a:xfrm>
-                    <a:prstGeom prst="rect">
-                      <a:avLst/>
-                    </a:prstGeom>
-                  </pic:spPr>
-                </pic:pic>
-              </a:graphicData>
-            </a:graphic>
-          </wp:inline>
-        </w:drawing>
-      </w:r>
-    </w:p>
-    <w:p>
-      <w:proofErr w:type="spellStart"/>
-      <w:r>
-        <w:t>Kiểm</w:t>
-      </w:r>
-      <w:proofErr w:type="spellEnd"/>
-      <w:r>
-        <w:t xml:space="preserve"> </w:t>
-      </w:r>
-      <w:proofErr w:type="spellStart"/>
-      <w:r>
-        <w:t>tra</w:t>
-      </w:r>
-      <w:proofErr w:type="spellEnd"/>
-      <w:r>
-        <w:t xml:space="preserve"> container </w:t>
-      </w:r>
-      <w:proofErr w:type="spellStart"/>
-      <w:r>
-        <w:t>đã</w:t>
-      </w:r>
-      <w:proofErr w:type="spellEnd"/>
-      <w:r>
-        <w:t xml:space="preserve"> </w:t>
-      </w:r>
-      <w:proofErr w:type="spellStart"/>
-      <w:r>
-        <w:t>chạy</w:t>
-      </w:r>
-      <w:proofErr w:type="spellEnd"/>
-      <w:r>
-        <w:t xml:space="preserve"> hay </w:t>
-      </w:r>
-      <w:proofErr w:type="spellStart"/>
-      <w:r>
-        <w:t>chưa</w:t>
-      </w:r>
-      <w:proofErr w:type="spellEnd"/>
-      <w:r>
-        <w:drawing>
-          <wp:inline distT="0" distB="0" distL="0" distR="0" wp14:anchorId="1DCBD12D" wp14:editId="14D9EB4F">
-            <wp:extent cx="5943600" cy="2606675"/>
-            <wp:effectExtent l="0" t="0" r="0" b="3175"/>
-            <wp:docPr id="2" name="Picture 2"/>
             <wp:cNvGraphicFramePr>
               <a:graphicFrameLocks xmlns:a="http://schemas.openxmlformats.org/drawingml/2006/main" noChangeAspect="1"/>
             </wp:cNvGraphicFramePr>
@@ -214,7 +138,7 @@
                   <pic:spPr>
                     <a:xfrm>
                       <a:off x="0" y="0"/>
-                      <a:ext cx="5943600" cy="2606675"/>
+                      <a:ext cx="5943600" cy="3159760"/>
                     </a:xfrm>
                     <a:prstGeom prst="rect">
                       <a:avLst/>
@@ -230,29 +154,47 @@
     <w:p>
       <w:proofErr w:type="spellStart"/>
       <w:r>
-        <w:t>Chay</w:t>
-      </w:r>
-      <w:proofErr w:type="spellEnd"/>
-      <w:r>
-        <w:t xml:space="preserve"> </w:t>
-      </w:r>
-      <w:proofErr w:type="spellStart"/>
-      <w:r>
-        <w:t>localhost</w:t>
-      </w:r>
-      <w:proofErr w:type="spellEnd"/>
-      <w:r>
-        <w:t xml:space="preserve"> </w:t>
-      </w:r>
-    </w:p>
-    <w:p>
-      <w:r>
-        <w:lastRenderedPageBreak/>
+        <w:t>Kiểm</w:t>
+      </w:r>
+      <w:proofErr w:type="spellEnd"/>
+      <w:r>
+        <w:t xml:space="preserve"> </w:t>
+      </w:r>
+      <w:proofErr w:type="spellStart"/>
+      <w:r>
+        <w:t>tra</w:t>
+      </w:r>
+      <w:proofErr w:type="spellEnd"/>
+      <w:r>
+        <w:t xml:space="preserve"> container </w:t>
+      </w:r>
+      <w:proofErr w:type="spellStart"/>
+      <w:r>
+        <w:t>đã</w:t>
+      </w:r>
+      <w:proofErr w:type="spellEnd"/>
+      <w:r>
+        <w:t xml:space="preserve"> </w:t>
+      </w:r>
+      <w:proofErr w:type="spellStart"/>
+      <w:r>
+        <w:t>chạy</w:t>
+      </w:r>
+      <w:proofErr w:type="spellEnd"/>
+      <w:r>
+        <w:t xml:space="preserve"> hay </w:t>
+      </w:r>
+      <w:proofErr w:type="spellStart"/>
+      <w:r>
+        <w:t>chưa</w:t>
+      </w:r>
+      <w:proofErr w:type="spellEnd"/>
+      <w:r>
         <w:drawing>
-          <wp:inline distT="0" distB="0" distL="0" distR="0" wp14:anchorId="470AEBCD" wp14:editId="19B56179">
-            <wp:extent cx="5943600" cy="2958465"/>
-            <wp:effectExtent l="0" t="0" r="0" b="0"/>
-            <wp:docPr id="3" name="Picture 3"/>
+          <wp:inline distT="0" distB="0" distL="0" distR="0" wp14:anchorId="1DCBD12D" wp14:editId="14D9EB4F">
+            <wp:extent cx="5943600" cy="2606675"/>
+            <wp:effectExtent l="0" t="0" r="0" b="3175"/>
+            <wp:docPr id="2" name="Picture 2"/>
             <wp:cNvGraphicFramePr>
               <a:graphicFrameLocks xmlns:a="http://schemas.openxmlformats.org/drawingml/2006/main" noChangeAspect="1"/>
             </wp:cNvGraphicFramePr>
@@ -272,7 +214,7 @@
                   <pic:spPr>
                     <a:xfrm>
                       <a:off x="0" y="0"/>
-                      <a:ext cx="5943600" cy="2958465"/>
+                      <a:ext cx="5943600" cy="2606675"/>
                     </a:xfrm>
                     <a:prstGeom prst="rect">
                       <a:avLst/>
@@ -286,12 +228,31 @@
       </w:r>
     </w:p>
     <w:p>
-      <w:r>
+      <w:proofErr w:type="spellStart"/>
+      <w:r>
+        <w:t>Chay</w:t>
+      </w:r>
+      <w:proofErr w:type="spellEnd"/>
+      <w:r>
+        <w:t xml:space="preserve"> </w:t>
+      </w:r>
+      <w:proofErr w:type="spellStart"/>
+      <w:r>
+        <w:t>localhost</w:t>
+      </w:r>
+      <w:proofErr w:type="spellEnd"/>
+      <w:r>
+        <w:t xml:space="preserve"> </w:t>
+      </w:r>
+    </w:p>
+    <w:p>
+      <w:r>
+        <w:lastRenderedPageBreak/>
         <w:drawing>
-          <wp:inline distT="0" distB="0" distL="0" distR="0" wp14:anchorId="6B492341" wp14:editId="36439F11">
-            <wp:extent cx="5943600" cy="2891155"/>
-            <wp:effectExtent l="0" t="0" r="0" b="4445"/>
-            <wp:docPr id="4" name="Picture 4"/>
+          <wp:inline distT="0" distB="0" distL="0" distR="0" wp14:anchorId="470AEBCD" wp14:editId="19B56179">
+            <wp:extent cx="5943600" cy="2958465"/>
+            <wp:effectExtent l="0" t="0" r="0" b="0"/>
+            <wp:docPr id="3" name="Picture 3"/>
             <wp:cNvGraphicFramePr>
               <a:graphicFrameLocks xmlns:a="http://schemas.openxmlformats.org/drawingml/2006/main" noChangeAspect="1"/>
             </wp:cNvGraphicFramePr>
@@ -311,6 +272,45 @@
                   <pic:spPr>
                     <a:xfrm>
                       <a:off x="0" y="0"/>
+                      <a:ext cx="5943600" cy="2958465"/>
+                    </a:xfrm>
+                    <a:prstGeom prst="rect">
+                      <a:avLst/>
+                    </a:prstGeom>
+                  </pic:spPr>
+                </pic:pic>
+              </a:graphicData>
+            </a:graphic>
+          </wp:inline>
+        </w:drawing>
+      </w:r>
+    </w:p>
+    <w:p>
+      <w:r>
+        <w:drawing>
+          <wp:inline distT="0" distB="0" distL="0" distR="0" wp14:anchorId="6B492341" wp14:editId="36439F11">
+            <wp:extent cx="5943600" cy="2891155"/>
+            <wp:effectExtent l="0" t="0" r="0" b="4445"/>
+            <wp:docPr id="4" name="Picture 4"/>
+            <wp:cNvGraphicFramePr>
+              <a:graphicFrameLocks xmlns:a="http://schemas.openxmlformats.org/drawingml/2006/main" noChangeAspect="1"/>
+            </wp:cNvGraphicFramePr>
+            <a:graphic xmlns:a="http://schemas.openxmlformats.org/drawingml/2006/main">
+              <a:graphicData uri="http://schemas.openxmlformats.org/drawingml/2006/picture">
+                <pic:pic xmlns:pic="http://schemas.openxmlformats.org/drawingml/2006/picture">
+                  <pic:nvPicPr>
+                    <pic:cNvPr id="1" name=""/>
+                    <pic:cNvPicPr/>
+                  </pic:nvPicPr>
+                  <pic:blipFill>
+                    <a:blip r:embed="rId8"/>
+                    <a:stretch>
+                      <a:fillRect/>
+                    </a:stretch>
+                  </pic:blipFill>
+                  <pic:spPr>
+                    <a:xfrm>
+                      <a:off x="0" y="0"/>
                       <a:ext cx="5943600" cy="2891155"/>
                     </a:xfrm>
                     <a:prstGeom prst="rect">
@@ -323,9 +323,401 @@
           </wp:inline>
         </w:drawing>
       </w:r>
+    </w:p>
+    <w:p/>
+    <w:p>
+      <w:r>
+        <w:br w:type="page"/>
+      </w:r>
+    </w:p>
+    <w:p>
+      <w:r>
+        <w:lastRenderedPageBreak/>
+        <w:t xml:space="preserve">Bai2 </w:t>
+      </w:r>
+    </w:p>
+    <w:p>
+      <w:proofErr w:type="spellStart"/>
+      <w:proofErr w:type="gramStart"/>
+      <w:r>
+        <w:t>docker</w:t>
+      </w:r>
+      <w:proofErr w:type="spellEnd"/>
+      <w:r>
+        <w:t>-</w:t>
+      </w:r>
+      <w:proofErr w:type="gramEnd"/>
+      <w:r>
+        <w:t>compose up -d</w:t>
+      </w:r>
+    </w:p>
+    <w:p>
+      <w:pPr>
+        <w:spacing w:before="100" w:beforeAutospacing="1" w:after="100" w:afterAutospacing="1" w:line="240" w:lineRule="auto"/>
+        <w:rPr>
+          <w:rFonts w:ascii="Times New Roman" w:eastAsia="Times New Roman" w:hAnsi="Times New Roman" w:cs="Times New Roman"/>
+          <w:sz w:val="24"/>
+          <w:szCs w:val="24"/>
+        </w:rPr>
+      </w:pPr>
+      <w:proofErr w:type="spellStart"/>
+      <w:r>
+        <w:rPr>
+          <w:rFonts w:ascii="Times New Roman" w:eastAsia="Times New Roman" w:hAnsi="Times New Roman" w:cs="Times New Roman"/>
+          <w:sz w:val="24"/>
+          <w:szCs w:val="24"/>
+        </w:rPr>
+        <w:t>Lệnh</w:t>
+      </w:r>
+      <w:proofErr w:type="spellEnd"/>
+      <w:r>
+        <w:rPr>
+          <w:rFonts w:ascii="Times New Roman" w:eastAsia="Times New Roman" w:hAnsi="Times New Roman" w:cs="Times New Roman"/>
+          <w:sz w:val="24"/>
+          <w:szCs w:val="24"/>
+        </w:rPr>
+        <w:t xml:space="preserve"> </w:t>
+      </w:r>
+      <w:proofErr w:type="spellStart"/>
+      <w:r>
+        <w:rPr>
+          <w:rFonts w:ascii="Times New Roman" w:eastAsia="Times New Roman" w:hAnsi="Times New Roman" w:cs="Times New Roman"/>
+          <w:sz w:val="24"/>
+          <w:szCs w:val="24"/>
+        </w:rPr>
+        <w:t>này</w:t>
+      </w:r>
+      <w:proofErr w:type="spellEnd"/>
+      <w:r>
+        <w:rPr>
+          <w:rFonts w:ascii="Times New Roman" w:eastAsia="Times New Roman" w:hAnsi="Times New Roman" w:cs="Times New Roman"/>
+          <w:sz w:val="24"/>
+          <w:szCs w:val="24"/>
+        </w:rPr>
+        <w:t xml:space="preserve"> </w:t>
+      </w:r>
+      <w:proofErr w:type="spellStart"/>
+      <w:r>
+        <w:rPr>
+          <w:rFonts w:ascii="Times New Roman" w:eastAsia="Times New Roman" w:hAnsi="Times New Roman" w:cs="Times New Roman"/>
+          <w:sz w:val="24"/>
+          <w:szCs w:val="24"/>
+        </w:rPr>
+        <w:t>sẽ</w:t>
+      </w:r>
+      <w:proofErr w:type="spellEnd"/>
+      <w:r>
+        <w:rPr>
+          <w:rFonts w:ascii="Times New Roman" w:eastAsia="Times New Roman" w:hAnsi="Times New Roman" w:cs="Times New Roman"/>
+          <w:sz w:val="24"/>
+          <w:szCs w:val="24"/>
+        </w:rPr>
+        <w:t>:</w:t>
+      </w:r>
+    </w:p>
+    <w:p>
+      <w:pPr>
+        <w:numPr>
+          <w:ilvl w:val="0"/>
+          <w:numId w:val="1"/>
+        </w:numPr>
+        <w:spacing w:before="100" w:beforeAutospacing="1" w:after="100" w:afterAutospacing="1" w:line="240" w:lineRule="auto"/>
+        <w:rPr>
+          <w:rFonts w:ascii="Times New Roman" w:eastAsia="Times New Roman" w:hAnsi="Times New Roman" w:cs="Times New Roman"/>
+          <w:sz w:val="24"/>
+          <w:szCs w:val="24"/>
+        </w:rPr>
+      </w:pPr>
+      <w:proofErr w:type="spellStart"/>
+      <w:r>
+        <w:rPr>
+          <w:rFonts w:ascii="Times New Roman" w:eastAsia="Times New Roman" w:hAnsi="Times New Roman" w:cs="Times New Roman"/>
+          <w:sz w:val="24"/>
+          <w:szCs w:val="24"/>
+        </w:rPr>
+        <w:t>Tải</w:t>
+      </w:r>
+      <w:proofErr w:type="spellEnd"/>
+      <w:r>
+        <w:rPr>
+          <w:rFonts w:ascii="Times New Roman" w:eastAsia="Times New Roman" w:hAnsi="Times New Roman" w:cs="Times New Roman"/>
+          <w:sz w:val="24"/>
+          <w:szCs w:val="24"/>
+        </w:rPr>
+        <w:t xml:space="preserve"> image MySQL 8.0</w:t>
+      </w:r>
+    </w:p>
+    <w:p>
+      <w:pPr>
+        <w:numPr>
+          <w:ilvl w:val="0"/>
+          <w:numId w:val="1"/>
+        </w:numPr>
+        <w:spacing w:before="100" w:beforeAutospacing="1" w:after="100" w:afterAutospacing="1" w:line="240" w:lineRule="auto"/>
+        <w:rPr>
+          <w:rFonts w:ascii="Times New Roman" w:eastAsia="Times New Roman" w:hAnsi="Times New Roman" w:cs="Times New Roman"/>
+          <w:sz w:val="24"/>
+          <w:szCs w:val="24"/>
+        </w:rPr>
+      </w:pPr>
+      <w:proofErr w:type="spellStart"/>
+      <w:r>
+        <w:rPr>
+          <w:rFonts w:ascii="Times New Roman" w:eastAsia="Times New Roman" w:hAnsi="Times New Roman" w:cs="Times New Roman"/>
+          <w:sz w:val="24"/>
+          <w:szCs w:val="24"/>
+        </w:rPr>
+        <w:t>Chạy</w:t>
+      </w:r>
+      <w:proofErr w:type="spellEnd"/>
+      <w:r>
+        <w:rPr>
+          <w:rFonts w:ascii="Times New Roman" w:eastAsia="Times New Roman" w:hAnsi="Times New Roman" w:cs="Times New Roman"/>
+          <w:sz w:val="24"/>
+          <w:szCs w:val="24"/>
+        </w:rPr>
+        <w:t xml:space="preserve"> container MySQL </w:t>
+      </w:r>
+      <w:proofErr w:type="spellStart"/>
+      <w:r>
+        <w:rPr>
+          <w:rFonts w:ascii="Times New Roman" w:eastAsia="Times New Roman" w:hAnsi="Times New Roman" w:cs="Times New Roman"/>
+          <w:sz w:val="24"/>
+          <w:szCs w:val="24"/>
+        </w:rPr>
+        <w:t>với</w:t>
+      </w:r>
+      <w:proofErr w:type="spellEnd"/>
+      <w:r>
+        <w:rPr>
+          <w:rFonts w:ascii="Times New Roman" w:eastAsia="Times New Roman" w:hAnsi="Times New Roman" w:cs="Times New Roman"/>
+          <w:sz w:val="24"/>
+          <w:szCs w:val="24"/>
+        </w:rPr>
+        <w:t xml:space="preserve"> user/password/database </w:t>
+      </w:r>
+      <w:proofErr w:type="spellStart"/>
+      <w:r>
+        <w:rPr>
+          <w:rFonts w:ascii="Times New Roman" w:eastAsia="Times New Roman" w:hAnsi="Times New Roman" w:cs="Times New Roman"/>
+          <w:sz w:val="24"/>
+          <w:szCs w:val="24"/>
+        </w:rPr>
+        <w:t>được</w:t>
+      </w:r>
+      <w:proofErr w:type="spellEnd"/>
+      <w:r>
+        <w:rPr>
+          <w:rFonts w:ascii="Times New Roman" w:eastAsia="Times New Roman" w:hAnsi="Times New Roman" w:cs="Times New Roman"/>
+          <w:sz w:val="24"/>
+          <w:szCs w:val="24"/>
+        </w:rPr>
+        <w:t xml:space="preserve"> </w:t>
+      </w:r>
+      <w:proofErr w:type="spellStart"/>
+      <w:r>
+        <w:rPr>
+          <w:rFonts w:ascii="Times New Roman" w:eastAsia="Times New Roman" w:hAnsi="Times New Roman" w:cs="Times New Roman"/>
+          <w:sz w:val="24"/>
+          <w:szCs w:val="24"/>
+        </w:rPr>
+        <w:t>cấu</w:t>
+      </w:r>
+      <w:proofErr w:type="spellEnd"/>
+      <w:r>
+        <w:rPr>
+          <w:rFonts w:ascii="Times New Roman" w:eastAsia="Times New Roman" w:hAnsi="Times New Roman" w:cs="Times New Roman"/>
+          <w:sz w:val="24"/>
+          <w:szCs w:val="24"/>
+        </w:rPr>
+        <w:t xml:space="preserve"> </w:t>
+      </w:r>
+      <w:proofErr w:type="spellStart"/>
+      <w:r>
+        <w:rPr>
+          <w:rFonts w:ascii="Times New Roman" w:eastAsia="Times New Roman" w:hAnsi="Times New Roman" w:cs="Times New Roman"/>
+          <w:sz w:val="24"/>
+          <w:szCs w:val="24"/>
+        </w:rPr>
+        <w:t>hình</w:t>
+      </w:r>
+      <w:proofErr w:type="spellEnd"/>
+    </w:p>
+    <w:p>
+      <w:pPr>
+        <w:numPr>
+          <w:ilvl w:val="0"/>
+          <w:numId w:val="1"/>
+        </w:numPr>
+        <w:spacing w:before="100" w:beforeAutospacing="1" w:after="100" w:afterAutospacing="1" w:line="240" w:lineRule="auto"/>
+        <w:rPr>
+          <w:rFonts w:ascii="Times New Roman" w:eastAsia="Times New Roman" w:hAnsi="Times New Roman" w:cs="Times New Roman"/>
+          <w:sz w:val="24"/>
+          <w:szCs w:val="24"/>
+        </w:rPr>
+      </w:pPr>
+      <w:r>
+        <w:rPr>
+          <w:rFonts w:ascii="Times New Roman" w:eastAsia="Times New Roman" w:hAnsi="Times New Roman" w:cs="Times New Roman"/>
+          <w:sz w:val="24"/>
+          <w:szCs w:val="24"/>
+        </w:rPr>
+        <w:t xml:space="preserve">Map </w:t>
+      </w:r>
+      <w:proofErr w:type="spellStart"/>
+      <w:r>
+        <w:rPr>
+          <w:rFonts w:ascii="Times New Roman" w:eastAsia="Times New Roman" w:hAnsi="Times New Roman" w:cs="Times New Roman"/>
+          <w:sz w:val="24"/>
+          <w:szCs w:val="24"/>
+        </w:rPr>
+        <w:t>cổng</w:t>
+      </w:r>
+      <w:proofErr w:type="spellEnd"/>
+      <w:r>
+        <w:rPr>
+          <w:rFonts w:ascii="Times New Roman" w:eastAsia="Times New Roman" w:hAnsi="Times New Roman" w:cs="Times New Roman"/>
+          <w:sz w:val="24"/>
+          <w:szCs w:val="24"/>
+        </w:rPr>
+        <w:t xml:space="preserve"> </w:t>
+      </w:r>
+      <w:r>
+        <w:rPr>
+          <w:rFonts w:ascii="Courier New" w:eastAsia="Times New Roman" w:hAnsi="Courier New" w:cs="Courier New"/>
+          <w:sz w:val="20"/>
+          <w:szCs w:val="20"/>
+        </w:rPr>
+        <w:t>3306</w:t>
+      </w:r>
+      <w:r>
+        <w:rPr>
+          <w:rFonts w:ascii="Times New Roman" w:eastAsia="Times New Roman" w:hAnsi="Times New Roman" w:cs="Times New Roman"/>
+          <w:sz w:val="24"/>
+          <w:szCs w:val="24"/>
+        </w:rPr>
+        <w:t xml:space="preserve"> </w:t>
+      </w:r>
+      <w:proofErr w:type="spellStart"/>
+      <w:r>
+        <w:rPr>
+          <w:rFonts w:ascii="Times New Roman" w:eastAsia="Times New Roman" w:hAnsi="Times New Roman" w:cs="Times New Roman"/>
+          <w:sz w:val="24"/>
+          <w:szCs w:val="24"/>
+        </w:rPr>
+        <w:t>của</w:t>
+      </w:r>
+      <w:proofErr w:type="spellEnd"/>
+      <w:r>
+        <w:rPr>
+          <w:rFonts w:ascii="Times New Roman" w:eastAsia="Times New Roman" w:hAnsi="Times New Roman" w:cs="Times New Roman"/>
+          <w:sz w:val="24"/>
+          <w:szCs w:val="24"/>
+        </w:rPr>
+        <w:t xml:space="preserve"> </w:t>
+      </w:r>
+      <w:proofErr w:type="spellStart"/>
+      <w:r>
+        <w:rPr>
+          <w:rFonts w:ascii="Times New Roman" w:eastAsia="Times New Roman" w:hAnsi="Times New Roman" w:cs="Times New Roman"/>
+          <w:sz w:val="24"/>
+          <w:szCs w:val="24"/>
+        </w:rPr>
+        <w:t>máy</w:t>
+      </w:r>
+      <w:proofErr w:type="spellEnd"/>
+      <w:r>
+        <w:rPr>
+          <w:rFonts w:ascii="Times New Roman" w:eastAsia="Times New Roman" w:hAnsi="Times New Roman" w:cs="Times New Roman"/>
+          <w:sz w:val="24"/>
+          <w:szCs w:val="24"/>
+        </w:rPr>
+        <w:t xml:space="preserve"> host </w:t>
+      </w:r>
+      <w:proofErr w:type="spellStart"/>
+      <w:r>
+        <w:rPr>
+          <w:rFonts w:ascii="Times New Roman" w:eastAsia="Times New Roman" w:hAnsi="Times New Roman" w:cs="Times New Roman"/>
+          <w:sz w:val="24"/>
+          <w:szCs w:val="24"/>
+        </w:rPr>
+        <w:t>với</w:t>
+      </w:r>
+      <w:proofErr w:type="spellEnd"/>
+      <w:r>
+        <w:rPr>
+          <w:rFonts w:ascii="Times New Roman" w:eastAsia="Times New Roman" w:hAnsi="Times New Roman" w:cs="Times New Roman"/>
+          <w:sz w:val="24"/>
+          <w:szCs w:val="24"/>
+        </w:rPr>
+        <w:t xml:space="preserve"> container</w:t>
+      </w:r>
+    </w:p>
+    <w:p>
+      <w:pPr>
+        <w:spacing w:before="100" w:beforeAutospacing="1" w:after="100" w:afterAutospacing="1" w:line="240" w:lineRule="auto"/>
+        <w:rPr>
+          <w:rFonts w:ascii="Times New Roman" w:eastAsia="Times New Roman" w:hAnsi="Times New Roman" w:cs="Times New Roman"/>
+          <w:sz w:val="24"/>
+          <w:szCs w:val="24"/>
+        </w:rPr>
+      </w:pPr>
+      <w:r>
+        <w:rPr>
+          <w:rFonts w:ascii="Times New Roman" w:eastAsia="Times New Roman" w:hAnsi="Times New Roman" w:cs="Times New Roman"/>
+          <w:sz w:val="24"/>
+          <w:szCs w:val="24"/>
+        </w:rPr>
+        <w:drawing>
+          <wp:inline distT="0" distB="0" distL="0" distR="0" wp14:anchorId="355EB3FB" wp14:editId="013E84DE">
+            <wp:extent cx="5943600" cy="2933700"/>
+            <wp:effectExtent l="0" t="0" r="0" b="0"/>
+            <wp:docPr id="5" name="Picture 5"/>
+            <wp:cNvGraphicFramePr>
+              <a:graphicFrameLocks xmlns:a="http://schemas.openxmlformats.org/drawingml/2006/main" noChangeAspect="1"/>
+            </wp:cNvGraphicFramePr>
+            <a:graphic xmlns:a="http://schemas.openxmlformats.org/drawingml/2006/main">
+              <a:graphicData uri="http://schemas.openxmlformats.org/drawingml/2006/picture">
+                <pic:pic xmlns:pic="http://schemas.openxmlformats.org/drawingml/2006/picture">
+                  <pic:nvPicPr>
+                    <pic:cNvPr id="1" name=""/>
+                    <pic:cNvPicPr/>
+                  </pic:nvPicPr>
+                  <pic:blipFill>
+                    <a:blip r:embed="rId9"/>
+                    <a:stretch>
+                      <a:fillRect/>
+                    </a:stretch>
+                  </pic:blipFill>
+                  <pic:spPr>
+                    <a:xfrm>
+                      <a:off x="0" y="0"/>
+                      <a:ext cx="5943600" cy="2933700"/>
+                    </a:xfrm>
+                    <a:prstGeom prst="rect">
+                      <a:avLst/>
+                    </a:prstGeom>
+                  </pic:spPr>
+                </pic:pic>
+              </a:graphicData>
+            </a:graphic>
+          </wp:inline>
+        </w:drawing>
+      </w:r>
       <w:bookmarkStart w:id="0" w:name="_GoBack"/>
       <w:bookmarkEnd w:id="0"/>
     </w:p>
+    <w:p>
+      <w:pPr>
+        <w:spacing w:before="100" w:beforeAutospacing="1" w:after="100" w:afterAutospacing="1" w:line="240" w:lineRule="auto"/>
+        <w:rPr>
+          <w:rFonts w:ascii="Times New Roman" w:eastAsia="Times New Roman" w:hAnsi="Times New Roman" w:cs="Times New Roman"/>
+          <w:sz w:val="24"/>
+          <w:szCs w:val="24"/>
+        </w:rPr>
+      </w:pPr>
+    </w:p>
+    <w:p/>
     <w:sectPr>
       <w:pgSz w:w="12240" w:h="15840"/>
       <w:pgMar w:top="1440" w:right="1440" w:bottom="1440" w:left="1440" w:header="720" w:footer="720" w:gutter="0"/>
@@ -334,6 +726,163 @@
     </w:sectPr>
   </w:body>
 </w:document>
+</file>
+
+<file path=word/numbering.xml><?xml version="1.0" encoding="utf-8"?>
+<w:numbering xmlns:wpc="http://schemas.microsoft.com/office/word/2010/wordprocessingCanvas" xmlns:mc="http://schemas.openxmlformats.org/markup-compatibility/2006" xmlns:o="urn:schemas-microsoft-com:office:office" xmlns:r="http://schemas.openxmlformats.org/officeDocument/2006/relationships" xmlns:m="http://schemas.openxmlformats.org/officeDocument/2006/math" xmlns:v="urn:schemas-microsoft-com:vml" xmlns:wp14="http://schemas.microsoft.com/office/word/2010/wordprocessingDrawing" xmlns:wp="http://schemas.openxmlformats.org/drawingml/2006/wordprocessingDrawing" xmlns:w10="urn:schemas-microsoft-com:office:word" xmlns:w="http://schemas.openxmlformats.org/wordprocessingml/2006/main" xmlns:w14="http://schemas.microsoft.com/office/word/2010/wordml" xmlns:w15="http://schemas.microsoft.com/office/word/2012/wordml" xmlns:wpg="http://schemas.microsoft.com/office/word/2010/wordprocessingGroup" xmlns:wpi="http://schemas.microsoft.com/office/word/2010/wordprocessingInk" xmlns:wne="http://schemas.microsoft.com/office/word/2006/wordml" xmlns:wps="http://schemas.microsoft.com/office/word/2010/wordprocessingShape" mc:Ignorable="w14 w15 wp14">
+  <w:abstractNum w:abstractNumId="0">
+    <w:nsid w:val="05E7292B"/>
+    <w:multiLevelType w:val="multilevel"/>
+    <w:tmpl w:val="1E368180"/>
+    <w:lvl w:ilvl="0">
+      <w:start w:val="1"/>
+      <w:numFmt w:val="bullet"/>
+      <w:lvlText w:val=""/>
+      <w:lvlJc w:val="left"/>
+      <w:pPr>
+        <w:tabs>
+          <w:tab w:val="num" w:pos="720"/>
+        </w:tabs>
+        <w:ind w:left="720" w:hanging="360"/>
+      </w:pPr>
+      <w:rPr>
+        <w:rFonts w:ascii="Symbol" w:hAnsi="Symbol" w:hint="default"/>
+        <w:sz w:val="20"/>
+      </w:rPr>
+    </w:lvl>
+    <w:lvl w:ilvl="1" w:tentative="1">
+      <w:start w:val="1"/>
+      <w:numFmt w:val="bullet"/>
+      <w:lvlText w:val="o"/>
+      <w:lvlJc w:val="left"/>
+      <w:pPr>
+        <w:tabs>
+          <w:tab w:val="num" w:pos="1440"/>
+        </w:tabs>
+        <w:ind w:left="1440" w:hanging="360"/>
+      </w:pPr>
+      <w:rPr>
+        <w:rFonts w:ascii="Courier New" w:hAnsi="Courier New" w:hint="default"/>
+        <w:sz w:val="20"/>
+      </w:rPr>
+    </w:lvl>
+    <w:lvl w:ilvl="2" w:tentative="1">
+      <w:start w:val="1"/>
+      <w:numFmt w:val="bullet"/>
+      <w:lvlText w:val=""/>
+      <w:lvlJc w:val="left"/>
+      <w:pPr>
+        <w:tabs>
+          <w:tab w:val="num" w:pos="2160"/>
+        </w:tabs>
+        <w:ind w:left="2160" w:hanging="360"/>
+      </w:pPr>
+      <w:rPr>
+        <w:rFonts w:ascii="Wingdings" w:hAnsi="Wingdings" w:hint="default"/>
+        <w:sz w:val="20"/>
+      </w:rPr>
+    </w:lvl>
+    <w:lvl w:ilvl="3" w:tentative="1">
+      <w:start w:val="1"/>
+      <w:numFmt w:val="bullet"/>
+      <w:lvlText w:val=""/>
+      <w:lvlJc w:val="left"/>
+      <w:pPr>
+        <w:tabs>
+          <w:tab w:val="num" w:pos="2880"/>
+        </w:tabs>
+        <w:ind w:left="2880" w:hanging="360"/>
+      </w:pPr>
+      <w:rPr>
+        <w:rFonts w:ascii="Wingdings" w:hAnsi="Wingdings" w:hint="default"/>
+        <w:sz w:val="20"/>
+      </w:rPr>
+    </w:lvl>
+    <w:lvl w:ilvl="4" w:tentative="1">
+      <w:start w:val="1"/>
+      <w:numFmt w:val="bullet"/>
+      <w:lvlText w:val=""/>
+      <w:lvlJc w:val="left"/>
+      <w:pPr>
+        <w:tabs>
+          <w:tab w:val="num" w:pos="3600"/>
+        </w:tabs>
+        <w:ind w:left="3600" w:hanging="360"/>
+      </w:pPr>
+      <w:rPr>
+        <w:rFonts w:ascii="Wingdings" w:hAnsi="Wingdings" w:hint="default"/>
+        <w:sz w:val="20"/>
+      </w:rPr>
+    </w:lvl>
+    <w:lvl w:ilvl="5" w:tentative="1">
+      <w:start w:val="1"/>
+      <w:numFmt w:val="bullet"/>
+      <w:lvlText w:val=""/>
+      <w:lvlJc w:val="left"/>
+      <w:pPr>
+        <w:tabs>
+          <w:tab w:val="num" w:pos="4320"/>
+        </w:tabs>
+        <w:ind w:left="4320" w:hanging="360"/>
+      </w:pPr>
+      <w:rPr>
+        <w:rFonts w:ascii="Wingdings" w:hAnsi="Wingdings" w:hint="default"/>
+        <w:sz w:val="20"/>
+      </w:rPr>
+    </w:lvl>
+    <w:lvl w:ilvl="6" w:tentative="1">
+      <w:start w:val="1"/>
+      <w:numFmt w:val="bullet"/>
+      <w:lvlText w:val=""/>
+      <w:lvlJc w:val="left"/>
+      <w:pPr>
+        <w:tabs>
+          <w:tab w:val="num" w:pos="5040"/>
+        </w:tabs>
+        <w:ind w:left="5040" w:hanging="360"/>
+      </w:pPr>
+      <w:rPr>
+        <w:rFonts w:ascii="Wingdings" w:hAnsi="Wingdings" w:hint="default"/>
+        <w:sz w:val="20"/>
+      </w:rPr>
+    </w:lvl>
+    <w:lvl w:ilvl="7" w:tentative="1">
+      <w:start w:val="1"/>
+      <w:numFmt w:val="bullet"/>
+      <w:lvlText w:val=""/>
+      <w:lvlJc w:val="left"/>
+      <w:pPr>
+        <w:tabs>
+          <w:tab w:val="num" w:pos="5760"/>
+        </w:tabs>
+        <w:ind w:left="5760" w:hanging="360"/>
+      </w:pPr>
+      <w:rPr>
+        <w:rFonts w:ascii="Wingdings" w:hAnsi="Wingdings" w:hint="default"/>
+        <w:sz w:val="20"/>
+      </w:rPr>
+    </w:lvl>
+    <w:lvl w:ilvl="8" w:tentative="1">
+      <w:start w:val="1"/>
+      <w:numFmt w:val="bullet"/>
+      <w:lvlText w:val=""/>
+      <w:lvlJc w:val="left"/>
+      <w:pPr>
+        <w:tabs>
+          <w:tab w:val="num" w:pos="6480"/>
+        </w:tabs>
+        <w:ind w:left="6480" w:hanging="360"/>
+      </w:pPr>
+      <w:rPr>
+        <w:rFonts w:ascii="Wingdings" w:hAnsi="Wingdings" w:hint="default"/>
+        <w:sz w:val="20"/>
+      </w:rPr>
+    </w:lvl>
+  </w:abstractNum>
+  <w:num w:numId="1">
+    <w:abstractNumId w:val="0"/>
+  </w:num>
+</w:numbering>
 </file>
 
 <file path=word/styles.xml><?xml version="1.0" encoding="utf-8"?>

</xml_diff>

<commit_message>
add bai 5 redis docker compose
</commit_message>
<xml_diff>
--- a/demo_docker_compose.docx
+++ b/demo_docker_compose.docx
@@ -704,8 +704,1607 @@
           </wp:inline>
         </w:drawing>
       </w:r>
+    </w:p>
+    <w:p>
+      <w:pPr>
+        <w:spacing w:before="100" w:beforeAutospacing="1" w:after="100" w:afterAutospacing="1" w:line="240" w:lineRule="auto"/>
+        <w:rPr>
+          <w:noProof/>
+        </w:rPr>
+      </w:pPr>
+      <w:r>
+        <w:rPr>
+          <w:rFonts w:ascii="Times New Roman" w:eastAsia="Times New Roman" w:hAnsi="Times New Roman" w:cs="Times New Roman"/>
+          <w:sz w:val="24"/>
+          <w:szCs w:val="24"/>
+        </w:rPr>
+        <w:drawing>
+          <wp:inline distT="0" distB="0" distL="0" distR="0" wp14:anchorId="5D66F31D" wp14:editId="0EE711B1">
+            <wp:extent cx="5943600" cy="1050290"/>
+            <wp:effectExtent l="0" t="0" r="0" b="0"/>
+            <wp:docPr id="6" name="Picture 6"/>
+            <wp:cNvGraphicFramePr>
+              <a:graphicFrameLocks xmlns:a="http://schemas.openxmlformats.org/drawingml/2006/main" noChangeAspect="1"/>
+            </wp:cNvGraphicFramePr>
+            <a:graphic xmlns:a="http://schemas.openxmlformats.org/drawingml/2006/main">
+              <a:graphicData uri="http://schemas.openxmlformats.org/drawingml/2006/picture">
+                <pic:pic xmlns:pic="http://schemas.openxmlformats.org/drawingml/2006/picture">
+                  <pic:nvPicPr>
+                    <pic:cNvPr id="1" name=""/>
+                    <pic:cNvPicPr/>
+                  </pic:nvPicPr>
+                  <pic:blipFill>
+                    <a:blip r:embed="rId10"/>
+                    <a:stretch>
+                      <a:fillRect/>
+                    </a:stretch>
+                  </pic:blipFill>
+                  <pic:spPr>
+                    <a:xfrm>
+                      <a:off x="0" y="0"/>
+                      <a:ext cx="5943600" cy="1050290"/>
+                    </a:xfrm>
+                    <a:prstGeom prst="rect">
+                      <a:avLst/>
+                    </a:prstGeom>
+                  </pic:spPr>
+                </pic:pic>
+              </a:graphicData>
+            </a:graphic>
+          </wp:inline>
+        </w:drawing>
+      </w:r>
+      <w:r>
+        <w:rPr>
+          <w:noProof/>
+        </w:rPr>
+        <w:t xml:space="preserve"> </w:t>
+      </w:r>
+    </w:p>
+    <w:p>
+      <w:pPr>
+        <w:spacing w:before="100" w:beforeAutospacing="1" w:after="100" w:afterAutospacing="1" w:line="240" w:lineRule="auto"/>
+        <w:rPr>
+          <w:rFonts w:ascii="Times New Roman" w:eastAsia="Times New Roman" w:hAnsi="Times New Roman" w:cs="Times New Roman"/>
+          <w:sz w:val="24"/>
+          <w:szCs w:val="24"/>
+        </w:rPr>
+      </w:pPr>
+      <w:r>
+        <w:rPr>
+          <w:rFonts w:ascii="Times New Roman" w:eastAsia="Times New Roman" w:hAnsi="Times New Roman" w:cs="Times New Roman"/>
+          <w:sz w:val="24"/>
+          <w:szCs w:val="24"/>
+        </w:rPr>
+        <w:drawing>
+          <wp:inline distT="0" distB="0" distL="0" distR="0" wp14:anchorId="6B7BAC97" wp14:editId="0E8F53B2">
+            <wp:extent cx="5943600" cy="1787525"/>
+            <wp:effectExtent l="0" t="0" r="0" b="3175"/>
+            <wp:docPr id="8" name="Picture 8"/>
+            <wp:cNvGraphicFramePr>
+              <a:graphicFrameLocks xmlns:a="http://schemas.openxmlformats.org/drawingml/2006/main" noChangeAspect="1"/>
+            </wp:cNvGraphicFramePr>
+            <a:graphic xmlns:a="http://schemas.openxmlformats.org/drawingml/2006/main">
+              <a:graphicData uri="http://schemas.openxmlformats.org/drawingml/2006/picture">
+                <pic:pic xmlns:pic="http://schemas.openxmlformats.org/drawingml/2006/picture">
+                  <pic:nvPicPr>
+                    <pic:cNvPr id="1" name=""/>
+                    <pic:cNvPicPr/>
+                  </pic:nvPicPr>
+                  <pic:blipFill>
+                    <a:blip r:embed="rId11"/>
+                    <a:stretch>
+                      <a:fillRect/>
+                    </a:stretch>
+                  </pic:blipFill>
+                  <pic:spPr>
+                    <a:xfrm>
+                      <a:off x="0" y="0"/>
+                      <a:ext cx="5943600" cy="1787525"/>
+                    </a:xfrm>
+                    <a:prstGeom prst="rect">
+                      <a:avLst/>
+                    </a:prstGeom>
+                  </pic:spPr>
+                </pic:pic>
+              </a:graphicData>
+            </a:graphic>
+          </wp:inline>
+        </w:drawing>
+      </w:r>
+    </w:p>
+    <w:p>
+      <w:pPr>
+        <w:spacing w:before="100" w:beforeAutospacing="1" w:after="100" w:afterAutospacing="1" w:line="240" w:lineRule="auto"/>
+        <w:rPr>
+          <w:rFonts w:ascii="Times New Roman" w:eastAsia="Times New Roman" w:hAnsi="Times New Roman" w:cs="Times New Roman"/>
+          <w:sz w:val="24"/>
+          <w:szCs w:val="24"/>
+        </w:rPr>
+      </w:pPr>
+      <w:r>
+        <w:rPr>
+          <w:rFonts w:ascii="Times New Roman" w:eastAsia="Times New Roman" w:hAnsi="Times New Roman" w:cs="Times New Roman"/>
+          <w:sz w:val="24"/>
+          <w:szCs w:val="24"/>
+        </w:rPr>
+        <w:t xml:space="preserve">Show database </w:t>
+      </w:r>
+    </w:p>
+    <w:p>
+      <w:pPr>
+        <w:spacing w:before="100" w:beforeAutospacing="1" w:after="100" w:afterAutospacing="1" w:line="240" w:lineRule="auto"/>
+        <w:rPr>
+          <w:rFonts w:ascii="Times New Roman" w:eastAsia="Times New Roman" w:hAnsi="Times New Roman" w:cs="Times New Roman"/>
+          <w:sz w:val="24"/>
+          <w:szCs w:val="24"/>
+        </w:rPr>
+      </w:pPr>
+      <w:r>
+        <w:rPr>
+          <w:rFonts w:ascii="Times New Roman" w:eastAsia="Times New Roman" w:hAnsi="Times New Roman" w:cs="Times New Roman"/>
+          <w:sz w:val="24"/>
+          <w:szCs w:val="24"/>
+        </w:rPr>
+        <w:lastRenderedPageBreak/>
+        <w:drawing>
+          <wp:inline distT="0" distB="0" distL="0" distR="0" wp14:anchorId="64A79DCD" wp14:editId="5E2D49DB">
+            <wp:extent cx="5943600" cy="2209165"/>
+            <wp:effectExtent l="0" t="0" r="0" b="635"/>
+            <wp:docPr id="9" name="Picture 9"/>
+            <wp:cNvGraphicFramePr>
+              <a:graphicFrameLocks xmlns:a="http://schemas.openxmlformats.org/drawingml/2006/main" noChangeAspect="1"/>
+            </wp:cNvGraphicFramePr>
+            <a:graphic xmlns:a="http://schemas.openxmlformats.org/drawingml/2006/main">
+              <a:graphicData uri="http://schemas.openxmlformats.org/drawingml/2006/picture">
+                <pic:pic xmlns:pic="http://schemas.openxmlformats.org/drawingml/2006/picture">
+                  <pic:nvPicPr>
+                    <pic:cNvPr id="1" name=""/>
+                    <pic:cNvPicPr/>
+                  </pic:nvPicPr>
+                  <pic:blipFill>
+                    <a:blip r:embed="rId12"/>
+                    <a:stretch>
+                      <a:fillRect/>
+                    </a:stretch>
+                  </pic:blipFill>
+                  <pic:spPr>
+                    <a:xfrm>
+                      <a:off x="0" y="0"/>
+                      <a:ext cx="5943600" cy="2209165"/>
+                    </a:xfrm>
+                    <a:prstGeom prst="rect">
+                      <a:avLst/>
+                    </a:prstGeom>
+                  </pic:spPr>
+                </pic:pic>
+              </a:graphicData>
+            </a:graphic>
+          </wp:inline>
+        </w:drawing>
+      </w:r>
+    </w:p>
+    <w:p>
+      <w:pPr>
+        <w:spacing w:before="100" w:beforeAutospacing="1" w:after="100" w:afterAutospacing="1" w:line="240" w:lineRule="auto"/>
+        <w:rPr>
+          <w:rFonts w:ascii="Times New Roman" w:eastAsia="Times New Roman" w:hAnsi="Times New Roman" w:cs="Times New Roman"/>
+          <w:sz w:val="24"/>
+          <w:szCs w:val="24"/>
+        </w:rPr>
+      </w:pPr>
+    </w:p>
+    <w:p>
+      <w:pPr>
+        <w:spacing w:before="100" w:beforeAutospacing="1" w:after="100" w:afterAutospacing="1" w:line="240" w:lineRule="auto"/>
+        <w:rPr>
+          <w:rFonts w:ascii="Times New Roman" w:eastAsia="Times New Roman" w:hAnsi="Times New Roman" w:cs="Times New Roman"/>
+          <w:sz w:val="24"/>
+          <w:szCs w:val="24"/>
+        </w:rPr>
+      </w:pPr>
+      <w:proofErr w:type="spellStart"/>
+      <w:r>
+        <w:rPr>
+          <w:rFonts w:ascii="Times New Roman" w:eastAsia="Times New Roman" w:hAnsi="Times New Roman" w:cs="Times New Roman"/>
+          <w:sz w:val="24"/>
+          <w:szCs w:val="24"/>
+        </w:rPr>
+        <w:t>Bai</w:t>
+      </w:r>
+      <w:proofErr w:type="spellEnd"/>
+      <w:r>
+        <w:rPr>
+          <w:rFonts w:ascii="Times New Roman" w:eastAsia="Times New Roman" w:hAnsi="Times New Roman" w:cs="Times New Roman"/>
+          <w:sz w:val="24"/>
+          <w:szCs w:val="24"/>
+        </w:rPr>
+        <w:t xml:space="preserve"> 3 </w:t>
+      </w:r>
+    </w:p>
+    <w:p>
+      <w:pPr>
+        <w:spacing w:before="100" w:beforeAutospacing="1" w:after="100" w:afterAutospacing="1" w:line="240" w:lineRule="auto"/>
+        <w:rPr>
+          <w:rFonts w:ascii="Times New Roman" w:eastAsia="Times New Roman" w:hAnsi="Times New Roman" w:cs="Times New Roman"/>
+          <w:sz w:val="24"/>
+          <w:szCs w:val="24"/>
+        </w:rPr>
+      </w:pPr>
+      <w:proofErr w:type="spellStart"/>
+      <w:proofErr w:type="gramStart"/>
+      <w:r>
+        <w:rPr>
+          <w:rFonts w:ascii="Times New Roman" w:eastAsia="Times New Roman" w:hAnsi="Times New Roman" w:cs="Times New Roman"/>
+          <w:sz w:val="24"/>
+          <w:szCs w:val="24"/>
+        </w:rPr>
+        <w:t>docker</w:t>
+      </w:r>
+      <w:proofErr w:type="spellEnd"/>
+      <w:r>
+        <w:rPr>
+          <w:rFonts w:ascii="Times New Roman" w:eastAsia="Times New Roman" w:hAnsi="Times New Roman" w:cs="Times New Roman"/>
+          <w:sz w:val="24"/>
+          <w:szCs w:val="24"/>
+        </w:rPr>
+        <w:t>-</w:t>
+      </w:r>
+      <w:proofErr w:type="gramEnd"/>
+      <w:r>
+        <w:rPr>
+          <w:rFonts w:ascii="Times New Roman" w:eastAsia="Times New Roman" w:hAnsi="Times New Roman" w:cs="Times New Roman"/>
+          <w:sz w:val="24"/>
+          <w:szCs w:val="24"/>
+        </w:rPr>
+        <w:t>compose up -d</w:t>
+      </w:r>
+    </w:p>
+    <w:p>
+      <w:pPr>
+        <w:spacing w:before="100" w:beforeAutospacing="1" w:after="100" w:afterAutospacing="1" w:line="240" w:lineRule="auto"/>
+        <w:rPr>
+          <w:rFonts w:ascii="Times New Roman" w:eastAsia="Times New Roman" w:hAnsi="Times New Roman" w:cs="Times New Roman"/>
+          <w:sz w:val="24"/>
+          <w:szCs w:val="24"/>
+        </w:rPr>
+      </w:pPr>
+      <w:proofErr w:type="spellStart"/>
+      <w:r>
+        <w:rPr>
+          <w:rFonts w:ascii="Times New Roman" w:eastAsia="Times New Roman" w:hAnsi="Times New Roman" w:cs="Times New Roman"/>
+          <w:sz w:val="24"/>
+          <w:szCs w:val="24"/>
+        </w:rPr>
+        <w:t>Lệnh</w:t>
+      </w:r>
+      <w:proofErr w:type="spellEnd"/>
+      <w:r>
+        <w:rPr>
+          <w:rFonts w:ascii="Times New Roman" w:eastAsia="Times New Roman" w:hAnsi="Times New Roman" w:cs="Times New Roman"/>
+          <w:sz w:val="24"/>
+          <w:szCs w:val="24"/>
+        </w:rPr>
+        <w:t xml:space="preserve"> </w:t>
+      </w:r>
+      <w:proofErr w:type="spellStart"/>
+      <w:r>
+        <w:rPr>
+          <w:rFonts w:ascii="Times New Roman" w:eastAsia="Times New Roman" w:hAnsi="Times New Roman" w:cs="Times New Roman"/>
+          <w:sz w:val="24"/>
+          <w:szCs w:val="24"/>
+        </w:rPr>
+        <w:t>này</w:t>
+      </w:r>
+      <w:proofErr w:type="spellEnd"/>
+      <w:r>
+        <w:rPr>
+          <w:rFonts w:ascii="Times New Roman" w:eastAsia="Times New Roman" w:hAnsi="Times New Roman" w:cs="Times New Roman"/>
+          <w:sz w:val="24"/>
+          <w:szCs w:val="24"/>
+        </w:rPr>
+        <w:t xml:space="preserve"> </w:t>
+      </w:r>
+      <w:proofErr w:type="spellStart"/>
+      <w:r>
+        <w:rPr>
+          <w:rFonts w:ascii="Times New Roman" w:eastAsia="Times New Roman" w:hAnsi="Times New Roman" w:cs="Times New Roman"/>
+          <w:sz w:val="24"/>
+          <w:szCs w:val="24"/>
+        </w:rPr>
+        <w:t>sẽ</w:t>
+      </w:r>
+      <w:proofErr w:type="spellEnd"/>
+      <w:r>
+        <w:rPr>
+          <w:rFonts w:ascii="Times New Roman" w:eastAsia="Times New Roman" w:hAnsi="Times New Roman" w:cs="Times New Roman"/>
+          <w:sz w:val="24"/>
+          <w:szCs w:val="24"/>
+        </w:rPr>
+        <w:t>:</w:t>
+      </w:r>
+    </w:p>
+    <w:p>
+      <w:pPr>
+        <w:numPr>
+          <w:ilvl w:val="0"/>
+          <w:numId w:val="2"/>
+        </w:numPr>
+        <w:spacing w:before="100" w:beforeAutospacing="1" w:after="100" w:afterAutospacing="1" w:line="240" w:lineRule="auto"/>
+        <w:rPr>
+          <w:rFonts w:ascii="Times New Roman" w:eastAsia="Times New Roman" w:hAnsi="Times New Roman" w:cs="Times New Roman"/>
+          <w:sz w:val="24"/>
+          <w:szCs w:val="24"/>
+        </w:rPr>
+      </w:pPr>
+      <w:proofErr w:type="spellStart"/>
+      <w:r>
+        <w:rPr>
+          <w:rFonts w:ascii="Times New Roman" w:eastAsia="Times New Roman" w:hAnsi="Times New Roman" w:cs="Times New Roman"/>
+          <w:sz w:val="24"/>
+          <w:szCs w:val="24"/>
+        </w:rPr>
+        <w:t>Chạy</w:t>
+      </w:r>
+      <w:proofErr w:type="spellEnd"/>
+      <w:r>
+        <w:rPr>
+          <w:rFonts w:ascii="Times New Roman" w:eastAsia="Times New Roman" w:hAnsi="Times New Roman" w:cs="Times New Roman"/>
+          <w:sz w:val="24"/>
+          <w:szCs w:val="24"/>
+        </w:rPr>
+        <w:t xml:space="preserve"> MySQL 8.0 </w:t>
+      </w:r>
+      <w:proofErr w:type="spellStart"/>
+      <w:r>
+        <w:rPr>
+          <w:rFonts w:ascii="Times New Roman" w:eastAsia="Times New Roman" w:hAnsi="Times New Roman" w:cs="Times New Roman"/>
+          <w:sz w:val="24"/>
+          <w:szCs w:val="24"/>
+        </w:rPr>
+        <w:t>trên</w:t>
+      </w:r>
+      <w:proofErr w:type="spellEnd"/>
+      <w:r>
+        <w:rPr>
+          <w:rFonts w:ascii="Times New Roman" w:eastAsia="Times New Roman" w:hAnsi="Times New Roman" w:cs="Times New Roman"/>
+          <w:sz w:val="24"/>
+          <w:szCs w:val="24"/>
+        </w:rPr>
+        <w:t xml:space="preserve"> </w:t>
+      </w:r>
+      <w:proofErr w:type="spellStart"/>
+      <w:r>
+        <w:rPr>
+          <w:rFonts w:ascii="Times New Roman" w:eastAsia="Times New Roman" w:hAnsi="Times New Roman" w:cs="Times New Roman"/>
+          <w:b/>
+          <w:bCs/>
+          <w:sz w:val="24"/>
+          <w:szCs w:val="24"/>
+        </w:rPr>
+        <w:t>cổng</w:t>
+      </w:r>
+      <w:proofErr w:type="spellEnd"/>
+      <w:r>
+        <w:rPr>
+          <w:rFonts w:ascii="Times New Roman" w:eastAsia="Times New Roman" w:hAnsi="Times New Roman" w:cs="Times New Roman"/>
+          <w:b/>
+          <w:bCs/>
+          <w:sz w:val="24"/>
+          <w:szCs w:val="24"/>
+        </w:rPr>
+        <w:t xml:space="preserve"> 3306</w:t>
+      </w:r>
+    </w:p>
+    <w:p>
+      <w:pPr>
+        <w:numPr>
+          <w:ilvl w:val="0"/>
+          <w:numId w:val="2"/>
+        </w:numPr>
+        <w:spacing w:before="100" w:beforeAutospacing="1" w:after="100" w:afterAutospacing="1" w:line="240" w:lineRule="auto"/>
+        <w:rPr>
+          <w:rFonts w:ascii="Times New Roman" w:eastAsia="Times New Roman" w:hAnsi="Times New Roman" w:cs="Times New Roman"/>
+          <w:sz w:val="24"/>
+          <w:szCs w:val="24"/>
+        </w:rPr>
+      </w:pPr>
+      <w:proofErr w:type="spellStart"/>
+      <w:r>
+        <w:rPr>
+          <w:rFonts w:ascii="Times New Roman" w:eastAsia="Times New Roman" w:hAnsi="Times New Roman" w:cs="Times New Roman"/>
+          <w:sz w:val="24"/>
+          <w:szCs w:val="24"/>
+        </w:rPr>
+        <w:t>Chạy</w:t>
+      </w:r>
+      <w:proofErr w:type="spellEnd"/>
+      <w:r>
+        <w:rPr>
+          <w:rFonts w:ascii="Times New Roman" w:eastAsia="Times New Roman" w:hAnsi="Times New Roman" w:cs="Times New Roman"/>
+          <w:sz w:val="24"/>
+          <w:szCs w:val="24"/>
+        </w:rPr>
+        <w:t xml:space="preserve"> </w:t>
+      </w:r>
+      <w:proofErr w:type="spellStart"/>
+      <w:r>
+        <w:rPr>
+          <w:rFonts w:ascii="Times New Roman" w:eastAsia="Times New Roman" w:hAnsi="Times New Roman" w:cs="Times New Roman"/>
+          <w:sz w:val="24"/>
+          <w:szCs w:val="24"/>
+        </w:rPr>
+        <w:t>phpMyAdmin</w:t>
+      </w:r>
+      <w:proofErr w:type="spellEnd"/>
+      <w:r>
+        <w:rPr>
+          <w:rFonts w:ascii="Times New Roman" w:eastAsia="Times New Roman" w:hAnsi="Times New Roman" w:cs="Times New Roman"/>
+          <w:sz w:val="24"/>
+          <w:szCs w:val="24"/>
+        </w:rPr>
+        <w:t xml:space="preserve"> </w:t>
+      </w:r>
+      <w:proofErr w:type="spellStart"/>
+      <w:r>
+        <w:rPr>
+          <w:rFonts w:ascii="Times New Roman" w:eastAsia="Times New Roman" w:hAnsi="Times New Roman" w:cs="Times New Roman"/>
+          <w:sz w:val="24"/>
+          <w:szCs w:val="24"/>
+        </w:rPr>
+        <w:t>trên</w:t>
+      </w:r>
+      <w:proofErr w:type="spellEnd"/>
+      <w:r>
+        <w:rPr>
+          <w:rFonts w:ascii="Times New Roman" w:eastAsia="Times New Roman" w:hAnsi="Times New Roman" w:cs="Times New Roman"/>
+          <w:sz w:val="24"/>
+          <w:szCs w:val="24"/>
+        </w:rPr>
+        <w:t xml:space="preserve"> </w:t>
+      </w:r>
+      <w:proofErr w:type="spellStart"/>
+      <w:r>
+        <w:rPr>
+          <w:rFonts w:ascii="Times New Roman" w:eastAsia="Times New Roman" w:hAnsi="Times New Roman" w:cs="Times New Roman"/>
+          <w:b/>
+          <w:bCs/>
+          <w:sz w:val="24"/>
+          <w:szCs w:val="24"/>
+        </w:rPr>
+        <w:t>cổng</w:t>
+      </w:r>
+      <w:proofErr w:type="spellEnd"/>
+      <w:r>
+        <w:rPr>
+          <w:rFonts w:ascii="Times New Roman" w:eastAsia="Times New Roman" w:hAnsi="Times New Roman" w:cs="Times New Roman"/>
+          <w:b/>
+          <w:bCs/>
+          <w:sz w:val="24"/>
+          <w:szCs w:val="24"/>
+        </w:rPr>
+        <w:t xml:space="preserve"> 8081</w:t>
+      </w:r>
+    </w:p>
+    <w:p>
+      <w:pPr>
+        <w:numPr>
+          <w:ilvl w:val="0"/>
+          <w:numId w:val="2"/>
+        </w:numPr>
+        <w:spacing w:before="100" w:beforeAutospacing="1" w:after="100" w:afterAutospacing="1" w:line="240" w:lineRule="auto"/>
+        <w:rPr>
+          <w:rFonts w:ascii="Times New Roman" w:eastAsia="Times New Roman" w:hAnsi="Times New Roman" w:cs="Times New Roman"/>
+          <w:sz w:val="24"/>
+          <w:szCs w:val="24"/>
+        </w:rPr>
+      </w:pPr>
+      <w:r>
+        <w:rPr>
+          <w:rFonts w:ascii="Times New Roman" w:eastAsia="Times New Roman" w:hAnsi="Times New Roman" w:cs="Times New Roman"/>
+          <w:sz w:val="24"/>
+          <w:szCs w:val="24"/>
+        </w:rPr>
+        <w:t xml:space="preserve">Map volume </w:t>
+      </w:r>
+      <w:proofErr w:type="spellStart"/>
+      <w:r>
+        <w:rPr>
+          <w:rFonts w:ascii="Times New Roman" w:eastAsia="Times New Roman" w:hAnsi="Times New Roman" w:cs="Times New Roman"/>
+          <w:sz w:val="24"/>
+          <w:szCs w:val="24"/>
+        </w:rPr>
+        <w:t>để</w:t>
+      </w:r>
+      <w:proofErr w:type="spellEnd"/>
+      <w:r>
+        <w:rPr>
+          <w:rFonts w:ascii="Times New Roman" w:eastAsia="Times New Roman" w:hAnsi="Times New Roman" w:cs="Times New Roman"/>
+          <w:sz w:val="24"/>
+          <w:szCs w:val="24"/>
+        </w:rPr>
+        <w:t xml:space="preserve"> </w:t>
+      </w:r>
+      <w:proofErr w:type="spellStart"/>
+      <w:r>
+        <w:rPr>
+          <w:rFonts w:ascii="Times New Roman" w:eastAsia="Times New Roman" w:hAnsi="Times New Roman" w:cs="Times New Roman"/>
+          <w:sz w:val="24"/>
+          <w:szCs w:val="24"/>
+        </w:rPr>
+        <w:t>dữ</w:t>
+      </w:r>
+      <w:proofErr w:type="spellEnd"/>
+      <w:r>
+        <w:rPr>
+          <w:rFonts w:ascii="Times New Roman" w:eastAsia="Times New Roman" w:hAnsi="Times New Roman" w:cs="Times New Roman"/>
+          <w:sz w:val="24"/>
+          <w:szCs w:val="24"/>
+        </w:rPr>
+        <w:t xml:space="preserve"> </w:t>
+      </w:r>
+      <w:proofErr w:type="spellStart"/>
+      <w:r>
+        <w:rPr>
+          <w:rFonts w:ascii="Times New Roman" w:eastAsia="Times New Roman" w:hAnsi="Times New Roman" w:cs="Times New Roman"/>
+          <w:sz w:val="24"/>
+          <w:szCs w:val="24"/>
+        </w:rPr>
+        <w:t>liệu</w:t>
+      </w:r>
+      <w:proofErr w:type="spellEnd"/>
+      <w:r>
+        <w:rPr>
+          <w:rFonts w:ascii="Times New Roman" w:eastAsia="Times New Roman" w:hAnsi="Times New Roman" w:cs="Times New Roman"/>
+          <w:sz w:val="24"/>
+          <w:szCs w:val="24"/>
+        </w:rPr>
+        <w:t xml:space="preserve"> MySQL </w:t>
+      </w:r>
+      <w:proofErr w:type="spellStart"/>
+      <w:r>
+        <w:rPr>
+          <w:rFonts w:ascii="Times New Roman" w:eastAsia="Times New Roman" w:hAnsi="Times New Roman" w:cs="Times New Roman"/>
+          <w:sz w:val="24"/>
+          <w:szCs w:val="24"/>
+        </w:rPr>
+        <w:t>không</w:t>
+      </w:r>
+      <w:proofErr w:type="spellEnd"/>
+      <w:r>
+        <w:rPr>
+          <w:rFonts w:ascii="Times New Roman" w:eastAsia="Times New Roman" w:hAnsi="Times New Roman" w:cs="Times New Roman"/>
+          <w:sz w:val="24"/>
+          <w:szCs w:val="24"/>
+        </w:rPr>
+        <w:t xml:space="preserve"> </w:t>
+      </w:r>
+      <w:proofErr w:type="spellStart"/>
+      <w:r>
+        <w:rPr>
+          <w:rFonts w:ascii="Times New Roman" w:eastAsia="Times New Roman" w:hAnsi="Times New Roman" w:cs="Times New Roman"/>
+          <w:sz w:val="24"/>
+          <w:szCs w:val="24"/>
+        </w:rPr>
+        <w:t>bị</w:t>
+      </w:r>
+      <w:proofErr w:type="spellEnd"/>
+      <w:r>
+        <w:rPr>
+          <w:rFonts w:ascii="Times New Roman" w:eastAsia="Times New Roman" w:hAnsi="Times New Roman" w:cs="Times New Roman"/>
+          <w:sz w:val="24"/>
+          <w:szCs w:val="24"/>
+        </w:rPr>
+        <w:t xml:space="preserve"> </w:t>
+      </w:r>
+      <w:proofErr w:type="spellStart"/>
+      <w:r>
+        <w:rPr>
+          <w:rFonts w:ascii="Times New Roman" w:eastAsia="Times New Roman" w:hAnsi="Times New Roman" w:cs="Times New Roman"/>
+          <w:sz w:val="24"/>
+          <w:szCs w:val="24"/>
+        </w:rPr>
+        <w:t>mất</w:t>
+      </w:r>
+      <w:proofErr w:type="spellEnd"/>
+      <w:r>
+        <w:rPr>
+          <w:rFonts w:ascii="Times New Roman" w:eastAsia="Times New Roman" w:hAnsi="Times New Roman" w:cs="Times New Roman"/>
+          <w:sz w:val="24"/>
+          <w:szCs w:val="24"/>
+        </w:rPr>
+        <w:t xml:space="preserve"> </w:t>
+      </w:r>
+      <w:proofErr w:type="spellStart"/>
+      <w:r>
+        <w:rPr>
+          <w:rFonts w:ascii="Times New Roman" w:eastAsia="Times New Roman" w:hAnsi="Times New Roman" w:cs="Times New Roman"/>
+          <w:sz w:val="24"/>
+          <w:szCs w:val="24"/>
+        </w:rPr>
+        <w:t>khi</w:t>
+      </w:r>
+      <w:proofErr w:type="spellEnd"/>
+      <w:r>
+        <w:rPr>
+          <w:rFonts w:ascii="Times New Roman" w:eastAsia="Times New Roman" w:hAnsi="Times New Roman" w:cs="Times New Roman"/>
+          <w:sz w:val="24"/>
+          <w:szCs w:val="24"/>
+        </w:rPr>
+        <w:t xml:space="preserve"> container restart</w:t>
+      </w:r>
+    </w:p>
+    <w:p>
+      <w:pPr>
+        <w:spacing w:before="100" w:beforeAutospacing="1" w:after="100" w:afterAutospacing="1" w:line="240" w:lineRule="auto"/>
+        <w:rPr>
+          <w:rFonts w:ascii="Times New Roman" w:eastAsia="Times New Roman" w:hAnsi="Times New Roman" w:cs="Times New Roman"/>
+          <w:sz w:val="24"/>
+          <w:szCs w:val="24"/>
+        </w:rPr>
+      </w:pPr>
+      <w:r>
+        <w:rPr>
+          <w:rFonts w:ascii="Times New Roman" w:eastAsia="Times New Roman" w:hAnsi="Times New Roman" w:cs="Times New Roman"/>
+          <w:sz w:val="24"/>
+          <w:szCs w:val="24"/>
+        </w:rPr>
+        <w:lastRenderedPageBreak/>
+        <w:drawing>
+          <wp:inline distT="0" distB="0" distL="0" distR="0" wp14:anchorId="1CC3B6C3" wp14:editId="07BA75B5">
+            <wp:extent cx="5943600" cy="899160"/>
+            <wp:effectExtent l="0" t="0" r="0" b="0"/>
+            <wp:docPr id="11" name="Picture 11"/>
+            <wp:cNvGraphicFramePr>
+              <a:graphicFrameLocks xmlns:a="http://schemas.openxmlformats.org/drawingml/2006/main" noChangeAspect="1"/>
+            </wp:cNvGraphicFramePr>
+            <a:graphic xmlns:a="http://schemas.openxmlformats.org/drawingml/2006/main">
+              <a:graphicData uri="http://schemas.openxmlformats.org/drawingml/2006/picture">
+                <pic:pic xmlns:pic="http://schemas.openxmlformats.org/drawingml/2006/picture">
+                  <pic:nvPicPr>
+                    <pic:cNvPr id="1" name=""/>
+                    <pic:cNvPicPr/>
+                  </pic:nvPicPr>
+                  <pic:blipFill>
+                    <a:blip r:embed="rId13"/>
+                    <a:stretch>
+                      <a:fillRect/>
+                    </a:stretch>
+                  </pic:blipFill>
+                  <pic:spPr>
+                    <a:xfrm>
+                      <a:off x="0" y="0"/>
+                      <a:ext cx="5943600" cy="899160"/>
+                    </a:xfrm>
+                    <a:prstGeom prst="rect">
+                      <a:avLst/>
+                    </a:prstGeom>
+                  </pic:spPr>
+                </pic:pic>
+              </a:graphicData>
+            </a:graphic>
+          </wp:inline>
+        </w:drawing>
+      </w:r>
+      <w:r>
+        <w:rPr>
+          <w:rFonts w:ascii="Times New Roman" w:eastAsia="Times New Roman" w:hAnsi="Times New Roman" w:cs="Times New Roman"/>
+          <w:sz w:val="24"/>
+          <w:szCs w:val="24"/>
+        </w:rPr>
+        <w:drawing>
+          <wp:inline distT="0" distB="0" distL="0" distR="0" wp14:anchorId="57329F13" wp14:editId="290BD649">
+            <wp:extent cx="5943600" cy="3234055"/>
+            <wp:effectExtent l="0" t="0" r="0" b="4445"/>
+            <wp:docPr id="10" name="Picture 10"/>
+            <wp:cNvGraphicFramePr>
+              <a:graphicFrameLocks xmlns:a="http://schemas.openxmlformats.org/drawingml/2006/main" noChangeAspect="1"/>
+            </wp:cNvGraphicFramePr>
+            <a:graphic xmlns:a="http://schemas.openxmlformats.org/drawingml/2006/main">
+              <a:graphicData uri="http://schemas.openxmlformats.org/drawingml/2006/picture">
+                <pic:pic xmlns:pic="http://schemas.openxmlformats.org/drawingml/2006/picture">
+                  <pic:nvPicPr>
+                    <pic:cNvPr id="1" name=""/>
+                    <pic:cNvPicPr/>
+                  </pic:nvPicPr>
+                  <pic:blipFill>
+                    <a:blip r:embed="rId14"/>
+                    <a:stretch>
+                      <a:fillRect/>
+                    </a:stretch>
+                  </pic:blipFill>
+                  <pic:spPr>
+                    <a:xfrm>
+                      <a:off x="0" y="0"/>
+                      <a:ext cx="5943600" cy="3234055"/>
+                    </a:xfrm>
+                    <a:prstGeom prst="rect">
+                      <a:avLst/>
+                    </a:prstGeom>
+                  </pic:spPr>
+                </pic:pic>
+              </a:graphicData>
+            </a:graphic>
+          </wp:inline>
+        </w:drawing>
+      </w:r>
+    </w:p>
+    <w:p>
+      <w:pPr>
+        <w:spacing w:before="100" w:beforeAutospacing="1" w:after="100" w:afterAutospacing="1" w:line="240" w:lineRule="auto"/>
+        <w:rPr>
+          <w:rFonts w:ascii="Times New Roman" w:eastAsia="Times New Roman" w:hAnsi="Times New Roman" w:cs="Times New Roman"/>
+          <w:sz w:val="24"/>
+          <w:szCs w:val="24"/>
+        </w:rPr>
+      </w:pPr>
+    </w:p>
+    <w:p>
+      <w:pPr>
+        <w:spacing w:before="100" w:beforeAutospacing="1" w:after="100" w:afterAutospacing="1" w:line="240" w:lineRule="auto"/>
+        <w:rPr>
+          <w:rFonts w:ascii="Times New Roman" w:eastAsia="Times New Roman" w:hAnsi="Times New Roman" w:cs="Times New Roman"/>
+          <w:sz w:val="24"/>
+          <w:szCs w:val="24"/>
+        </w:rPr>
+      </w:pPr>
+      <w:proofErr w:type="spellStart"/>
+      <w:r>
+        <w:rPr>
+          <w:rFonts w:ascii="Times New Roman" w:eastAsia="Times New Roman" w:hAnsi="Times New Roman" w:cs="Times New Roman"/>
+          <w:sz w:val="24"/>
+          <w:szCs w:val="24"/>
+        </w:rPr>
+        <w:t>Bai</w:t>
+      </w:r>
+      <w:proofErr w:type="spellEnd"/>
+      <w:r>
+        <w:rPr>
+          <w:rFonts w:ascii="Times New Roman" w:eastAsia="Times New Roman" w:hAnsi="Times New Roman" w:cs="Times New Roman"/>
+          <w:sz w:val="24"/>
+          <w:szCs w:val="24"/>
+        </w:rPr>
+        <w:t xml:space="preserve"> 4 </w:t>
+      </w:r>
+    </w:p>
+    <w:p>
+      <w:pPr>
+        <w:spacing w:before="100" w:beforeAutospacing="1" w:after="100" w:afterAutospacing="1" w:line="240" w:lineRule="auto"/>
+      </w:pPr>
+      <w:proofErr w:type="spellStart"/>
+      <w:r>
+        <w:t>Khởi</w:t>
+      </w:r>
+      <w:proofErr w:type="spellEnd"/>
+      <w:r>
+        <w:t xml:space="preserve"> </w:t>
+      </w:r>
+      <w:proofErr w:type="spellStart"/>
+      <w:r>
+        <w:t>tạo</w:t>
+      </w:r>
+      <w:proofErr w:type="spellEnd"/>
+      <w:r>
+        <w:t xml:space="preserve"> </w:t>
+      </w:r>
+      <w:proofErr w:type="spellStart"/>
+      <w:r>
+        <w:t>một</w:t>
+      </w:r>
+      <w:proofErr w:type="spellEnd"/>
+      <w:r>
+        <w:t xml:space="preserve"> </w:t>
+      </w:r>
+      <w:proofErr w:type="spellStart"/>
+      <w:r>
+        <w:t>dự</w:t>
+      </w:r>
+      <w:proofErr w:type="spellEnd"/>
+      <w:r>
+        <w:t xml:space="preserve"> </w:t>
+      </w:r>
+      <w:proofErr w:type="spellStart"/>
+      <w:proofErr w:type="gramStart"/>
+      <w:r>
+        <w:t>án</w:t>
+      </w:r>
+      <w:proofErr w:type="spellEnd"/>
+      <w:proofErr w:type="gramEnd"/>
+      <w:r>
+        <w:t xml:space="preserve"> Node.js:</w:t>
+      </w:r>
+    </w:p>
+    <w:p>
+      <w:pPr>
+        <w:spacing w:before="100" w:beforeAutospacing="1" w:after="100" w:afterAutospacing="1" w:line="240" w:lineRule="auto"/>
+        <w:rPr>
+          <w:rFonts w:ascii="Times New Roman" w:eastAsia="Times New Roman" w:hAnsi="Times New Roman" w:cs="Times New Roman"/>
+          <w:sz w:val="24"/>
+          <w:szCs w:val="24"/>
+        </w:rPr>
+      </w:pPr>
+      <w:r>
+        <w:rPr>
+          <w:rFonts w:ascii="Times New Roman" w:eastAsia="Times New Roman" w:hAnsi="Times New Roman" w:cs="Times New Roman"/>
+          <w:sz w:val="24"/>
+          <w:szCs w:val="24"/>
+        </w:rPr>
+        <w:drawing>
+          <wp:inline distT="0" distB="0" distL="0" distR="0" wp14:anchorId="4E31E3C0" wp14:editId="72BB4CAC">
+            <wp:extent cx="5943600" cy="1680210"/>
+            <wp:effectExtent l="0" t="0" r="0" b="0"/>
+            <wp:docPr id="12" name="Picture 12"/>
+            <wp:cNvGraphicFramePr>
+              <a:graphicFrameLocks xmlns:a="http://schemas.openxmlformats.org/drawingml/2006/main" noChangeAspect="1"/>
+            </wp:cNvGraphicFramePr>
+            <a:graphic xmlns:a="http://schemas.openxmlformats.org/drawingml/2006/main">
+              <a:graphicData uri="http://schemas.openxmlformats.org/drawingml/2006/picture">
+                <pic:pic xmlns:pic="http://schemas.openxmlformats.org/drawingml/2006/picture">
+                  <pic:nvPicPr>
+                    <pic:cNvPr id="1" name=""/>
+                    <pic:cNvPicPr/>
+                  </pic:nvPicPr>
+                  <pic:blipFill>
+                    <a:blip r:embed="rId15"/>
+                    <a:stretch>
+                      <a:fillRect/>
+                    </a:stretch>
+                  </pic:blipFill>
+                  <pic:spPr>
+                    <a:xfrm>
+                      <a:off x="0" y="0"/>
+                      <a:ext cx="5943600" cy="1680210"/>
+                    </a:xfrm>
+                    <a:prstGeom prst="rect">
+                      <a:avLst/>
+                    </a:prstGeom>
+                  </pic:spPr>
+                </pic:pic>
+              </a:graphicData>
+            </a:graphic>
+          </wp:inline>
+        </w:drawing>
+      </w:r>
+    </w:p>
+    <w:p>
+      <w:pPr>
+        <w:spacing w:before="100" w:beforeAutospacing="1" w:after="100" w:afterAutospacing="1" w:line="240" w:lineRule="auto"/>
+      </w:pPr>
+      <w:proofErr w:type="spellStart"/>
+      <w:r>
+        <w:t>Cài</w:t>
+      </w:r>
+      <w:proofErr w:type="spellEnd"/>
+      <w:r>
+        <w:t xml:space="preserve"> </w:t>
+      </w:r>
+      <w:proofErr w:type="spellStart"/>
+      <w:r>
+        <w:t>đặt</w:t>
+      </w:r>
+      <w:proofErr w:type="spellEnd"/>
+      <w:r>
+        <w:t xml:space="preserve"> Express:</w:t>
+      </w:r>
+    </w:p>
+    <w:p>
+      <w:pPr>
+        <w:spacing w:before="100" w:beforeAutospacing="1" w:after="100" w:afterAutospacing="1" w:line="240" w:lineRule="auto"/>
+        <w:rPr>
+          <w:rFonts w:ascii="Times New Roman" w:eastAsia="Times New Roman" w:hAnsi="Times New Roman" w:cs="Times New Roman"/>
+          <w:sz w:val="24"/>
+          <w:szCs w:val="24"/>
+        </w:rPr>
+      </w:pPr>
+      <w:r>
+        <w:rPr>
+          <w:rFonts w:ascii="Times New Roman" w:eastAsia="Times New Roman" w:hAnsi="Times New Roman" w:cs="Times New Roman"/>
+          <w:sz w:val="24"/>
+          <w:szCs w:val="24"/>
+        </w:rPr>
+        <w:lastRenderedPageBreak/>
+        <w:drawing>
+          <wp:inline distT="0" distB="0" distL="0" distR="0" wp14:anchorId="14C9EBAA" wp14:editId="10CA1B3F">
+            <wp:extent cx="5943600" cy="1040765"/>
+            <wp:effectExtent l="0" t="0" r="0" b="6985"/>
+            <wp:docPr id="13" name="Picture 13"/>
+            <wp:cNvGraphicFramePr>
+              <a:graphicFrameLocks xmlns:a="http://schemas.openxmlformats.org/drawingml/2006/main" noChangeAspect="1"/>
+            </wp:cNvGraphicFramePr>
+            <a:graphic xmlns:a="http://schemas.openxmlformats.org/drawingml/2006/main">
+              <a:graphicData uri="http://schemas.openxmlformats.org/drawingml/2006/picture">
+                <pic:pic xmlns:pic="http://schemas.openxmlformats.org/drawingml/2006/picture">
+                  <pic:nvPicPr>
+                    <pic:cNvPr id="1" name=""/>
+                    <pic:cNvPicPr/>
+                  </pic:nvPicPr>
+                  <pic:blipFill>
+                    <a:blip r:embed="rId16"/>
+                    <a:stretch>
+                      <a:fillRect/>
+                    </a:stretch>
+                  </pic:blipFill>
+                  <pic:spPr>
+                    <a:xfrm>
+                      <a:off x="0" y="0"/>
+                      <a:ext cx="5943600" cy="1040765"/>
+                    </a:xfrm>
+                    <a:prstGeom prst="rect">
+                      <a:avLst/>
+                    </a:prstGeom>
+                  </pic:spPr>
+                </pic:pic>
+              </a:graphicData>
+            </a:graphic>
+          </wp:inline>
+        </w:drawing>
+      </w:r>
+    </w:p>
+    <w:p>
+      <w:pPr>
+        <w:spacing w:before="100" w:beforeAutospacing="1" w:after="100" w:afterAutospacing="1" w:line="240" w:lineRule="auto"/>
+        <w:rPr>
+          <w:rFonts w:ascii="Times New Roman" w:eastAsia="Times New Roman" w:hAnsi="Times New Roman" w:cs="Times New Roman"/>
+          <w:sz w:val="24"/>
+          <w:szCs w:val="24"/>
+        </w:rPr>
+      </w:pPr>
+      <w:r>
+        <w:rPr>
+          <w:rFonts w:ascii="Times New Roman" w:eastAsia="Times New Roman" w:hAnsi="Times New Roman" w:cs="Times New Roman"/>
+          <w:sz w:val="24"/>
+          <w:szCs w:val="24"/>
+        </w:rPr>
+        <w:drawing>
+          <wp:inline distT="0" distB="0" distL="0" distR="0" wp14:anchorId="50CF8FBE" wp14:editId="57C83403">
+            <wp:extent cx="5943600" cy="2012950"/>
+            <wp:effectExtent l="0" t="0" r="0" b="6350"/>
+            <wp:docPr id="14" name="Picture 14"/>
+            <wp:cNvGraphicFramePr>
+              <a:graphicFrameLocks xmlns:a="http://schemas.openxmlformats.org/drawingml/2006/main" noChangeAspect="1"/>
+            </wp:cNvGraphicFramePr>
+            <a:graphic xmlns:a="http://schemas.openxmlformats.org/drawingml/2006/main">
+              <a:graphicData uri="http://schemas.openxmlformats.org/drawingml/2006/picture">
+                <pic:pic xmlns:pic="http://schemas.openxmlformats.org/drawingml/2006/picture">
+                  <pic:nvPicPr>
+                    <pic:cNvPr id="1" name=""/>
+                    <pic:cNvPicPr/>
+                  </pic:nvPicPr>
+                  <pic:blipFill>
+                    <a:blip r:embed="rId17"/>
+                    <a:stretch>
+                      <a:fillRect/>
+                    </a:stretch>
+                  </pic:blipFill>
+                  <pic:spPr>
+                    <a:xfrm>
+                      <a:off x="0" y="0"/>
+                      <a:ext cx="5943600" cy="2012950"/>
+                    </a:xfrm>
+                    <a:prstGeom prst="rect">
+                      <a:avLst/>
+                    </a:prstGeom>
+                  </pic:spPr>
+                </pic:pic>
+              </a:graphicData>
+            </a:graphic>
+          </wp:inline>
+        </w:drawing>
+      </w:r>
+      <w:r>
+        <w:rPr>
+          <w:noProof/>
+        </w:rPr>
+        <w:t xml:space="preserve"> </w:t>
+      </w:r>
+      <w:r>
+        <w:rPr>
+          <w:noProof/>
+        </w:rPr>
+        <w:drawing>
+          <wp:inline distT="0" distB="0" distL="0" distR="0" wp14:anchorId="154CB7FA" wp14:editId="663B304E">
+            <wp:extent cx="5943600" cy="3341370"/>
+            <wp:effectExtent l="0" t="0" r="0" b="0"/>
+            <wp:docPr id="15" name="Picture 15"/>
+            <wp:cNvGraphicFramePr>
+              <a:graphicFrameLocks xmlns:a="http://schemas.openxmlformats.org/drawingml/2006/main" noChangeAspect="1"/>
+            </wp:cNvGraphicFramePr>
+            <a:graphic xmlns:a="http://schemas.openxmlformats.org/drawingml/2006/main">
+              <a:graphicData uri="http://schemas.openxmlformats.org/drawingml/2006/picture">
+                <pic:pic xmlns:pic="http://schemas.openxmlformats.org/drawingml/2006/picture">
+                  <pic:nvPicPr>
+                    <pic:cNvPr id="1" name=""/>
+                    <pic:cNvPicPr/>
+                  </pic:nvPicPr>
+                  <pic:blipFill>
+                    <a:blip r:embed="rId18"/>
+                    <a:stretch>
+                      <a:fillRect/>
+                    </a:stretch>
+                  </pic:blipFill>
+                  <pic:spPr>
+                    <a:xfrm>
+                      <a:off x="0" y="0"/>
+                      <a:ext cx="5943600" cy="3341370"/>
+                    </a:xfrm>
+                    <a:prstGeom prst="rect">
+                      <a:avLst/>
+                    </a:prstGeom>
+                  </pic:spPr>
+                </pic:pic>
+              </a:graphicData>
+            </a:graphic>
+          </wp:inline>
+        </w:drawing>
+      </w:r>
+    </w:p>
+    <w:p>
+      <w:pPr>
+        <w:spacing w:before="100" w:beforeAutospacing="1" w:after="100" w:afterAutospacing="1" w:line="240" w:lineRule="auto"/>
+      </w:pPr>
+      <w:proofErr w:type="gramStart"/>
+      <w:r>
+        <w:t>build</w:t>
+      </w:r>
+      <w:proofErr w:type="gramEnd"/>
+      <w:r>
+        <w:t xml:space="preserve"> </w:t>
+      </w:r>
+      <w:proofErr w:type="spellStart"/>
+      <w:r>
+        <w:t>và</w:t>
+      </w:r>
+      <w:proofErr w:type="spellEnd"/>
+      <w:r>
+        <w:t xml:space="preserve"> </w:t>
+      </w:r>
+      <w:proofErr w:type="spellStart"/>
+      <w:r>
+        <w:t>chạy</w:t>
+      </w:r>
+      <w:proofErr w:type="spellEnd"/>
+      <w:r>
+        <w:t xml:space="preserve"> </w:t>
+      </w:r>
+      <w:proofErr w:type="spellStart"/>
+      <w:r>
+        <w:t>containe</w:t>
+      </w:r>
+      <w:proofErr w:type="spellEnd"/>
+    </w:p>
+    <w:p>
+      <w:pPr>
+        <w:spacing w:before="100" w:beforeAutospacing="1" w:after="100" w:afterAutospacing="1" w:line="240" w:lineRule="auto"/>
+        <w:rPr>
+          <w:rFonts w:ascii="Times New Roman" w:eastAsia="Times New Roman" w:hAnsi="Times New Roman" w:cs="Times New Roman"/>
+          <w:sz w:val="24"/>
+          <w:szCs w:val="24"/>
+        </w:rPr>
+      </w:pPr>
+      <w:r>
+        <w:rPr>
+          <w:rFonts w:ascii="Times New Roman" w:eastAsia="Times New Roman" w:hAnsi="Times New Roman" w:cs="Times New Roman"/>
+          <w:sz w:val="24"/>
+          <w:szCs w:val="24"/>
+        </w:rPr>
+        <w:lastRenderedPageBreak/>
+        <w:drawing>
+          <wp:inline distT="0" distB="0" distL="0" distR="0" wp14:anchorId="4321BBC3" wp14:editId="7271A126">
+            <wp:extent cx="5943600" cy="2696845"/>
+            <wp:effectExtent l="0" t="0" r="0" b="8255"/>
+            <wp:docPr id="16" name="Picture 16"/>
+            <wp:cNvGraphicFramePr>
+              <a:graphicFrameLocks xmlns:a="http://schemas.openxmlformats.org/drawingml/2006/main" noChangeAspect="1"/>
+            </wp:cNvGraphicFramePr>
+            <a:graphic xmlns:a="http://schemas.openxmlformats.org/drawingml/2006/main">
+              <a:graphicData uri="http://schemas.openxmlformats.org/drawingml/2006/picture">
+                <pic:pic xmlns:pic="http://schemas.openxmlformats.org/drawingml/2006/picture">
+                  <pic:nvPicPr>
+                    <pic:cNvPr id="1" name=""/>
+                    <pic:cNvPicPr/>
+                  </pic:nvPicPr>
+                  <pic:blipFill>
+                    <a:blip r:embed="rId19"/>
+                    <a:stretch>
+                      <a:fillRect/>
+                    </a:stretch>
+                  </pic:blipFill>
+                  <pic:spPr>
+                    <a:xfrm>
+                      <a:off x="0" y="0"/>
+                      <a:ext cx="5943600" cy="2696845"/>
+                    </a:xfrm>
+                    <a:prstGeom prst="rect">
+                      <a:avLst/>
+                    </a:prstGeom>
+                  </pic:spPr>
+                </pic:pic>
+              </a:graphicData>
+            </a:graphic>
+          </wp:inline>
+        </w:drawing>
+      </w:r>
+    </w:p>
+    <w:p>
+      <w:pPr>
+        <w:spacing w:before="100" w:beforeAutospacing="1" w:after="100" w:afterAutospacing="1" w:line="240" w:lineRule="auto"/>
+        <w:rPr>
+          <w:rFonts w:ascii="Times New Roman" w:eastAsia="Times New Roman" w:hAnsi="Times New Roman" w:cs="Times New Roman"/>
+          <w:sz w:val="24"/>
+          <w:szCs w:val="24"/>
+        </w:rPr>
+      </w:pPr>
+      <w:proofErr w:type="spellStart"/>
+      <w:r>
+        <w:rPr>
+          <w:rFonts w:ascii="Times New Roman" w:eastAsia="Times New Roman" w:hAnsi="Times New Roman" w:cs="Times New Roman"/>
+          <w:sz w:val="24"/>
+          <w:szCs w:val="24"/>
+        </w:rPr>
+        <w:t>Bai</w:t>
+      </w:r>
+      <w:proofErr w:type="spellEnd"/>
+      <w:r>
+        <w:rPr>
+          <w:rFonts w:ascii="Times New Roman" w:eastAsia="Times New Roman" w:hAnsi="Times New Roman" w:cs="Times New Roman"/>
+          <w:sz w:val="24"/>
+          <w:szCs w:val="24"/>
+        </w:rPr>
+        <w:t xml:space="preserve"> 5 </w:t>
+      </w:r>
+    </w:p>
+    <w:p>
+      <w:r>
+        <w:drawing>
+          <wp:inline distT="0" distB="0" distL="0" distR="0" wp14:anchorId="0AD8E863" wp14:editId="03180230">
+            <wp:extent cx="5943600" cy="2224405"/>
+            <wp:effectExtent l="0" t="0" r="0" b="4445"/>
+            <wp:docPr id="17" name="Picture 17"/>
+            <wp:cNvGraphicFramePr>
+              <a:graphicFrameLocks xmlns:a="http://schemas.openxmlformats.org/drawingml/2006/main" noChangeAspect="1"/>
+            </wp:cNvGraphicFramePr>
+            <a:graphic xmlns:a="http://schemas.openxmlformats.org/drawingml/2006/main">
+              <a:graphicData uri="http://schemas.openxmlformats.org/drawingml/2006/picture">
+                <pic:pic xmlns:pic="http://schemas.openxmlformats.org/drawingml/2006/picture">
+                  <pic:nvPicPr>
+                    <pic:cNvPr id="1" name=""/>
+                    <pic:cNvPicPr/>
+                  </pic:nvPicPr>
+                  <pic:blipFill>
+                    <a:blip r:embed="rId20"/>
+                    <a:stretch>
+                      <a:fillRect/>
+                    </a:stretch>
+                  </pic:blipFill>
+                  <pic:spPr>
+                    <a:xfrm>
+                      <a:off x="0" y="0"/>
+                      <a:ext cx="5943600" cy="2224405"/>
+                    </a:xfrm>
+                    <a:prstGeom prst="rect">
+                      <a:avLst/>
+                    </a:prstGeom>
+                  </pic:spPr>
+                </pic:pic>
+              </a:graphicData>
+            </a:graphic>
+          </wp:inline>
+        </w:drawing>
+      </w:r>
+    </w:p>
+    <w:p>
+      <w:proofErr w:type="spellStart"/>
+      <w:r>
+        <w:t>Giải</w:t>
+      </w:r>
+      <w:proofErr w:type="spellEnd"/>
+      <w:r>
+        <w:t xml:space="preserve"> </w:t>
+      </w:r>
+      <w:proofErr w:type="spellStart"/>
+      <w:r>
+        <w:t>thích</w:t>
+      </w:r>
+      <w:proofErr w:type="spellEnd"/>
+      <w:r>
+        <w:t>:</w:t>
+      </w:r>
+    </w:p>
+    <w:p>
+      <w:pPr>
+        <w:pStyle w:val="ListParagraph"/>
+        <w:numPr>
+          <w:ilvl w:val="0"/>
+          <w:numId w:val="4"/>
+        </w:numPr>
+      </w:pPr>
+      <w:proofErr w:type="gramStart"/>
+      <w:r>
+        <w:t>image</w:t>
+      </w:r>
+      <w:proofErr w:type="gramEnd"/>
+      <w:r>
+        <w:t>: "</w:t>
+      </w:r>
+      <w:proofErr w:type="spellStart"/>
+      <w:r>
+        <w:t>redis:latest</w:t>
+      </w:r>
+      <w:proofErr w:type="spellEnd"/>
+      <w:r>
+        <w:t xml:space="preserve">" → </w:t>
+      </w:r>
+      <w:proofErr w:type="spellStart"/>
+      <w:r>
+        <w:t>Dùng</w:t>
+      </w:r>
+      <w:proofErr w:type="spellEnd"/>
+      <w:r>
+        <w:t xml:space="preserve"> </w:t>
+      </w:r>
+      <w:proofErr w:type="spellStart"/>
+      <w:r>
+        <w:t>phiên</w:t>
+      </w:r>
+      <w:proofErr w:type="spellEnd"/>
+      <w:r>
+        <w:t xml:space="preserve"> </w:t>
+      </w:r>
+      <w:proofErr w:type="spellStart"/>
+      <w:r>
+        <w:t>bản</w:t>
+      </w:r>
+      <w:proofErr w:type="spellEnd"/>
+      <w:r>
+        <w:t xml:space="preserve"> </w:t>
+      </w:r>
+      <w:proofErr w:type="spellStart"/>
+      <w:r>
+        <w:t>Redis</w:t>
+      </w:r>
+      <w:proofErr w:type="spellEnd"/>
+      <w:r>
+        <w:t xml:space="preserve"> </w:t>
+      </w:r>
+      <w:proofErr w:type="spellStart"/>
+      <w:r>
+        <w:t>mới</w:t>
+      </w:r>
+      <w:proofErr w:type="spellEnd"/>
+      <w:r>
+        <w:t xml:space="preserve"> </w:t>
+      </w:r>
+      <w:proofErr w:type="spellStart"/>
+      <w:r>
+        <w:t>nhất</w:t>
+      </w:r>
+      <w:proofErr w:type="spellEnd"/>
+      <w:r>
+        <w:t>.</w:t>
+      </w:r>
+    </w:p>
+    <w:p>
+      <w:pPr>
+        <w:pStyle w:val="ListParagraph"/>
+        <w:numPr>
+          <w:ilvl w:val="0"/>
+          <w:numId w:val="4"/>
+        </w:numPr>
+      </w:pPr>
+      <w:proofErr w:type="spellStart"/>
+      <w:r>
+        <w:t>container_name</w:t>
+      </w:r>
+      <w:proofErr w:type="spellEnd"/>
+      <w:r>
+        <w:t xml:space="preserve">: </w:t>
+      </w:r>
+      <w:proofErr w:type="spellStart"/>
+      <w:r>
+        <w:t>redis</w:t>
+      </w:r>
+      <w:proofErr w:type="spellEnd"/>
+      <w:r>
+        <w:t xml:space="preserve">-server → </w:t>
+      </w:r>
+      <w:proofErr w:type="spellStart"/>
+      <w:r>
+        <w:t>Đặt</w:t>
+      </w:r>
+      <w:proofErr w:type="spellEnd"/>
+      <w:r>
+        <w:t xml:space="preserve"> </w:t>
+      </w:r>
+      <w:proofErr w:type="spellStart"/>
+      <w:r>
+        <w:t>tên</w:t>
+      </w:r>
+      <w:proofErr w:type="spellEnd"/>
+      <w:r>
+        <w:t xml:space="preserve"> container </w:t>
+      </w:r>
+      <w:proofErr w:type="spellStart"/>
+      <w:r>
+        <w:t>là</w:t>
+      </w:r>
+      <w:proofErr w:type="spellEnd"/>
+      <w:r>
+        <w:t xml:space="preserve"> </w:t>
+      </w:r>
+      <w:proofErr w:type="spellStart"/>
+      <w:r>
+        <w:t>redis</w:t>
+      </w:r>
+      <w:proofErr w:type="spellEnd"/>
+      <w:r>
+        <w:t>-server.</w:t>
+      </w:r>
+    </w:p>
+    <w:p>
+      <w:pPr>
+        <w:pStyle w:val="ListParagraph"/>
+        <w:numPr>
+          <w:ilvl w:val="0"/>
+          <w:numId w:val="4"/>
+        </w:numPr>
+      </w:pPr>
+      <w:proofErr w:type="gramStart"/>
+      <w:r>
+        <w:t>ports</w:t>
+      </w:r>
+      <w:proofErr w:type="gramEnd"/>
+      <w:r>
+        <w:t xml:space="preserve">: - "6379:6379" → </w:t>
+      </w:r>
+      <w:proofErr w:type="spellStart"/>
+      <w:r>
+        <w:t>Mở</w:t>
+      </w:r>
+      <w:proofErr w:type="spellEnd"/>
+      <w:r>
+        <w:t xml:space="preserve"> </w:t>
+      </w:r>
+      <w:proofErr w:type="spellStart"/>
+      <w:r>
+        <w:t>cổng</w:t>
+      </w:r>
+      <w:proofErr w:type="spellEnd"/>
+      <w:r>
+        <w:t xml:space="preserve"> 6379 </w:t>
+      </w:r>
+      <w:proofErr w:type="spellStart"/>
+      <w:r>
+        <w:t>để</w:t>
+      </w:r>
+      <w:proofErr w:type="spellEnd"/>
+      <w:r>
+        <w:t xml:space="preserve"> </w:t>
+      </w:r>
+      <w:proofErr w:type="spellStart"/>
+      <w:r>
+        <w:t>truy</w:t>
+      </w:r>
+      <w:proofErr w:type="spellEnd"/>
+      <w:r>
+        <w:t xml:space="preserve"> </w:t>
+      </w:r>
+      <w:proofErr w:type="spellStart"/>
+      <w:r>
+        <w:t>cập</w:t>
+      </w:r>
+      <w:proofErr w:type="spellEnd"/>
+      <w:r>
+        <w:t xml:space="preserve"> </w:t>
+      </w:r>
+      <w:proofErr w:type="spellStart"/>
+      <w:r>
+        <w:t>Redis</w:t>
+      </w:r>
+      <w:proofErr w:type="spellEnd"/>
+      <w:r>
+        <w:t xml:space="preserve"> </w:t>
+      </w:r>
+      <w:proofErr w:type="spellStart"/>
+      <w:r>
+        <w:t>từ</w:t>
+      </w:r>
+      <w:proofErr w:type="spellEnd"/>
+      <w:r>
+        <w:t xml:space="preserve"> </w:t>
+      </w:r>
+      <w:proofErr w:type="spellStart"/>
+      <w:r>
+        <w:t>máy</w:t>
+      </w:r>
+      <w:proofErr w:type="spellEnd"/>
+      <w:r>
+        <w:t xml:space="preserve"> host.</w:t>
+      </w:r>
+    </w:p>
+    <w:p>
+      <w:pPr>
+        <w:pStyle w:val="ListParagraph"/>
+        <w:numPr>
+          <w:ilvl w:val="0"/>
+          <w:numId w:val="4"/>
+        </w:numPr>
+      </w:pPr>
+      <w:proofErr w:type="gramStart"/>
+      <w:r>
+        <w:t>restart</w:t>
+      </w:r>
+      <w:proofErr w:type="gramEnd"/>
+      <w:r>
+        <w:t xml:space="preserve">: always → </w:t>
+      </w:r>
+      <w:proofErr w:type="spellStart"/>
+      <w:r>
+        <w:t>Tự</w:t>
+      </w:r>
+      <w:proofErr w:type="spellEnd"/>
+      <w:r>
+        <w:t xml:space="preserve"> </w:t>
+      </w:r>
+      <w:proofErr w:type="spellStart"/>
+      <w:r>
+        <w:t>động</w:t>
+      </w:r>
+      <w:proofErr w:type="spellEnd"/>
+      <w:r>
+        <w:t xml:space="preserve"> </w:t>
+      </w:r>
+      <w:proofErr w:type="spellStart"/>
+      <w:r>
+        <w:t>khởi</w:t>
+      </w:r>
+      <w:proofErr w:type="spellEnd"/>
+      <w:r>
+        <w:t xml:space="preserve"> </w:t>
+      </w:r>
+      <w:proofErr w:type="spellStart"/>
+      <w:r>
+        <w:t>động</w:t>
+      </w:r>
+      <w:proofErr w:type="spellEnd"/>
+      <w:r>
+        <w:t xml:space="preserve"> </w:t>
+      </w:r>
+      <w:proofErr w:type="spellStart"/>
+      <w:r>
+        <w:t>lại</w:t>
+      </w:r>
+      <w:proofErr w:type="spellEnd"/>
+      <w:r>
+        <w:t xml:space="preserve"> container </w:t>
+      </w:r>
+      <w:proofErr w:type="spellStart"/>
+      <w:r>
+        <w:t>nếu</w:t>
+      </w:r>
+      <w:proofErr w:type="spellEnd"/>
+      <w:r>
+        <w:t xml:space="preserve"> </w:t>
+      </w:r>
+      <w:proofErr w:type="spellStart"/>
+      <w:r>
+        <w:t>bị</w:t>
+      </w:r>
+      <w:proofErr w:type="spellEnd"/>
+      <w:r>
+        <w:t xml:space="preserve"> </w:t>
+      </w:r>
+      <w:proofErr w:type="spellStart"/>
+      <w:r>
+        <w:t>tắt</w:t>
+      </w:r>
+      <w:proofErr w:type="spellEnd"/>
+      <w:r>
+        <w:t>.</w:t>
+      </w:r>
+    </w:p>
+    <w:p>
       <w:bookmarkStart w:id="0" w:name="_GoBack"/>
+      <w:r>
+        <w:drawing>
+          <wp:inline distT="0" distB="0" distL="0" distR="0" wp14:anchorId="41406D2F" wp14:editId="55C8126A">
+            <wp:extent cx="5943600" cy="1437640"/>
+            <wp:effectExtent l="0" t="0" r="0" b="0"/>
+            <wp:docPr id="18" name="Picture 18"/>
+            <wp:cNvGraphicFramePr>
+              <a:graphicFrameLocks xmlns:a="http://schemas.openxmlformats.org/drawingml/2006/main" noChangeAspect="1"/>
+            </wp:cNvGraphicFramePr>
+            <a:graphic xmlns:a="http://schemas.openxmlformats.org/drawingml/2006/main">
+              <a:graphicData uri="http://schemas.openxmlformats.org/drawingml/2006/picture">
+                <pic:pic xmlns:pic="http://schemas.openxmlformats.org/drawingml/2006/picture">
+                  <pic:nvPicPr>
+                    <pic:cNvPr id="1" name=""/>
+                    <pic:cNvPicPr/>
+                  </pic:nvPicPr>
+                  <pic:blipFill>
+                    <a:blip r:embed="rId21"/>
+                    <a:stretch>
+                      <a:fillRect/>
+                    </a:stretch>
+                  </pic:blipFill>
+                  <pic:spPr>
+                    <a:xfrm>
+                      <a:off x="0" y="0"/>
+                      <a:ext cx="5943600" cy="1437640"/>
+                    </a:xfrm>
+                    <a:prstGeom prst="rect">
+                      <a:avLst/>
+                    </a:prstGeom>
+                  </pic:spPr>
+                </pic:pic>
+              </a:graphicData>
+            </a:graphic>
+          </wp:inline>
+        </w:drawing>
+      </w:r>
       <w:bookmarkEnd w:id="0"/>
+    </w:p>
+    <w:p>
+      <w:proofErr w:type="spellStart"/>
+      <w:proofErr w:type="gramStart"/>
+      <w:r>
+        <w:lastRenderedPageBreak/>
+        <w:t>kết</w:t>
+      </w:r>
+      <w:proofErr w:type="spellEnd"/>
+      <w:proofErr w:type="gramEnd"/>
+      <w:r>
+        <w:t xml:space="preserve"> </w:t>
+      </w:r>
+      <w:proofErr w:type="spellStart"/>
+      <w:r>
+        <w:t>nối</w:t>
+      </w:r>
+      <w:proofErr w:type="spellEnd"/>
+      <w:r>
+        <w:t xml:space="preserve"> </w:t>
+      </w:r>
+      <w:proofErr w:type="spellStart"/>
+      <w:r>
+        <w:t>vào</w:t>
+      </w:r>
+      <w:proofErr w:type="spellEnd"/>
+      <w:r>
+        <w:t xml:space="preserve"> </w:t>
+      </w:r>
+      <w:proofErr w:type="spellStart"/>
+      <w:r>
+        <w:t>Redis</w:t>
+      </w:r>
+      <w:proofErr w:type="spellEnd"/>
+      <w:r>
+        <w:t xml:space="preserve"> </w:t>
+      </w:r>
+      <w:proofErr w:type="spellStart"/>
+      <w:r>
+        <w:t>bên</w:t>
+      </w:r>
+      <w:proofErr w:type="spellEnd"/>
+      <w:r>
+        <w:t xml:space="preserve"> </w:t>
+      </w:r>
+      <w:proofErr w:type="spellStart"/>
+      <w:r>
+        <w:t>trong</w:t>
+      </w:r>
+      <w:proofErr w:type="spellEnd"/>
+      <w:r>
+        <w:t xml:space="preserve"> container:</w:t>
+      </w:r>
+    </w:p>
+    <w:p>
+      <w:pPr>
+        <w:spacing w:before="100" w:beforeAutospacing="1" w:after="100" w:afterAutospacing="1" w:line="240" w:lineRule="auto"/>
+        <w:rPr>
+          <w:rFonts w:ascii="Times New Roman" w:eastAsia="Times New Roman" w:hAnsi="Times New Roman" w:cs="Times New Roman"/>
+          <w:sz w:val="24"/>
+          <w:szCs w:val="24"/>
+        </w:rPr>
+      </w:pPr>
     </w:p>
     <w:p>
       <w:pPr>
@@ -879,8 +2478,428 @@
       </w:rPr>
     </w:lvl>
   </w:abstractNum>
+  <w:abstractNum w:abstractNumId="1">
+    <w:nsid w:val="353906BF"/>
+    <w:multiLevelType w:val="multilevel"/>
+    <w:tmpl w:val="EEFC003E"/>
+    <w:lvl w:ilvl="0">
+      <w:start w:val="1"/>
+      <w:numFmt w:val="bullet"/>
+      <w:lvlText w:val=""/>
+      <w:lvlJc w:val="left"/>
+      <w:pPr>
+        <w:tabs>
+          <w:tab w:val="num" w:pos="720"/>
+        </w:tabs>
+        <w:ind w:left="720" w:hanging="360"/>
+      </w:pPr>
+      <w:rPr>
+        <w:rFonts w:ascii="Symbol" w:hAnsi="Symbol" w:hint="default"/>
+        <w:sz w:val="20"/>
+      </w:rPr>
+    </w:lvl>
+    <w:lvl w:ilvl="1" w:tentative="1">
+      <w:start w:val="1"/>
+      <w:numFmt w:val="bullet"/>
+      <w:lvlText w:val="o"/>
+      <w:lvlJc w:val="left"/>
+      <w:pPr>
+        <w:tabs>
+          <w:tab w:val="num" w:pos="1440"/>
+        </w:tabs>
+        <w:ind w:left="1440" w:hanging="360"/>
+      </w:pPr>
+      <w:rPr>
+        <w:rFonts w:ascii="Courier New" w:hAnsi="Courier New" w:hint="default"/>
+        <w:sz w:val="20"/>
+      </w:rPr>
+    </w:lvl>
+    <w:lvl w:ilvl="2" w:tentative="1">
+      <w:start w:val="1"/>
+      <w:numFmt w:val="bullet"/>
+      <w:lvlText w:val=""/>
+      <w:lvlJc w:val="left"/>
+      <w:pPr>
+        <w:tabs>
+          <w:tab w:val="num" w:pos="2160"/>
+        </w:tabs>
+        <w:ind w:left="2160" w:hanging="360"/>
+      </w:pPr>
+      <w:rPr>
+        <w:rFonts w:ascii="Wingdings" w:hAnsi="Wingdings" w:hint="default"/>
+        <w:sz w:val="20"/>
+      </w:rPr>
+    </w:lvl>
+    <w:lvl w:ilvl="3" w:tentative="1">
+      <w:start w:val="1"/>
+      <w:numFmt w:val="bullet"/>
+      <w:lvlText w:val=""/>
+      <w:lvlJc w:val="left"/>
+      <w:pPr>
+        <w:tabs>
+          <w:tab w:val="num" w:pos="2880"/>
+        </w:tabs>
+        <w:ind w:left="2880" w:hanging="360"/>
+      </w:pPr>
+      <w:rPr>
+        <w:rFonts w:ascii="Wingdings" w:hAnsi="Wingdings" w:hint="default"/>
+        <w:sz w:val="20"/>
+      </w:rPr>
+    </w:lvl>
+    <w:lvl w:ilvl="4" w:tentative="1">
+      <w:start w:val="1"/>
+      <w:numFmt w:val="bullet"/>
+      <w:lvlText w:val=""/>
+      <w:lvlJc w:val="left"/>
+      <w:pPr>
+        <w:tabs>
+          <w:tab w:val="num" w:pos="3600"/>
+        </w:tabs>
+        <w:ind w:left="3600" w:hanging="360"/>
+      </w:pPr>
+      <w:rPr>
+        <w:rFonts w:ascii="Wingdings" w:hAnsi="Wingdings" w:hint="default"/>
+        <w:sz w:val="20"/>
+      </w:rPr>
+    </w:lvl>
+    <w:lvl w:ilvl="5" w:tentative="1">
+      <w:start w:val="1"/>
+      <w:numFmt w:val="bullet"/>
+      <w:lvlText w:val=""/>
+      <w:lvlJc w:val="left"/>
+      <w:pPr>
+        <w:tabs>
+          <w:tab w:val="num" w:pos="4320"/>
+        </w:tabs>
+        <w:ind w:left="4320" w:hanging="360"/>
+      </w:pPr>
+      <w:rPr>
+        <w:rFonts w:ascii="Wingdings" w:hAnsi="Wingdings" w:hint="default"/>
+        <w:sz w:val="20"/>
+      </w:rPr>
+    </w:lvl>
+    <w:lvl w:ilvl="6" w:tentative="1">
+      <w:start w:val="1"/>
+      <w:numFmt w:val="bullet"/>
+      <w:lvlText w:val=""/>
+      <w:lvlJc w:val="left"/>
+      <w:pPr>
+        <w:tabs>
+          <w:tab w:val="num" w:pos="5040"/>
+        </w:tabs>
+        <w:ind w:left="5040" w:hanging="360"/>
+      </w:pPr>
+      <w:rPr>
+        <w:rFonts w:ascii="Wingdings" w:hAnsi="Wingdings" w:hint="default"/>
+        <w:sz w:val="20"/>
+      </w:rPr>
+    </w:lvl>
+    <w:lvl w:ilvl="7" w:tentative="1">
+      <w:start w:val="1"/>
+      <w:numFmt w:val="bullet"/>
+      <w:lvlText w:val=""/>
+      <w:lvlJc w:val="left"/>
+      <w:pPr>
+        <w:tabs>
+          <w:tab w:val="num" w:pos="5760"/>
+        </w:tabs>
+        <w:ind w:left="5760" w:hanging="360"/>
+      </w:pPr>
+      <w:rPr>
+        <w:rFonts w:ascii="Wingdings" w:hAnsi="Wingdings" w:hint="default"/>
+        <w:sz w:val="20"/>
+      </w:rPr>
+    </w:lvl>
+    <w:lvl w:ilvl="8" w:tentative="1">
+      <w:start w:val="1"/>
+      <w:numFmt w:val="bullet"/>
+      <w:lvlText w:val=""/>
+      <w:lvlJc w:val="left"/>
+      <w:pPr>
+        <w:tabs>
+          <w:tab w:val="num" w:pos="6480"/>
+        </w:tabs>
+        <w:ind w:left="6480" w:hanging="360"/>
+      </w:pPr>
+      <w:rPr>
+        <w:rFonts w:ascii="Wingdings" w:hAnsi="Wingdings" w:hint="default"/>
+        <w:sz w:val="20"/>
+      </w:rPr>
+    </w:lvl>
+  </w:abstractNum>
+  <w:abstractNum w:abstractNumId="2">
+    <w:nsid w:val="61827240"/>
+    <w:multiLevelType w:val="multilevel"/>
+    <w:tmpl w:val="BB927930"/>
+    <w:lvl w:ilvl="0">
+      <w:start w:val="1"/>
+      <w:numFmt w:val="bullet"/>
+      <w:lvlText w:val=""/>
+      <w:lvlJc w:val="left"/>
+      <w:pPr>
+        <w:tabs>
+          <w:tab w:val="num" w:pos="720"/>
+        </w:tabs>
+        <w:ind w:left="720" w:hanging="360"/>
+      </w:pPr>
+      <w:rPr>
+        <w:rFonts w:ascii="Symbol" w:hAnsi="Symbol" w:hint="default"/>
+        <w:sz w:val="20"/>
+      </w:rPr>
+    </w:lvl>
+    <w:lvl w:ilvl="1" w:tentative="1">
+      <w:start w:val="1"/>
+      <w:numFmt w:val="bullet"/>
+      <w:lvlText w:val="o"/>
+      <w:lvlJc w:val="left"/>
+      <w:pPr>
+        <w:tabs>
+          <w:tab w:val="num" w:pos="1440"/>
+        </w:tabs>
+        <w:ind w:left="1440" w:hanging="360"/>
+      </w:pPr>
+      <w:rPr>
+        <w:rFonts w:ascii="Courier New" w:hAnsi="Courier New" w:hint="default"/>
+        <w:sz w:val="20"/>
+      </w:rPr>
+    </w:lvl>
+    <w:lvl w:ilvl="2" w:tentative="1">
+      <w:start w:val="1"/>
+      <w:numFmt w:val="bullet"/>
+      <w:lvlText w:val=""/>
+      <w:lvlJc w:val="left"/>
+      <w:pPr>
+        <w:tabs>
+          <w:tab w:val="num" w:pos="2160"/>
+        </w:tabs>
+        <w:ind w:left="2160" w:hanging="360"/>
+      </w:pPr>
+      <w:rPr>
+        <w:rFonts w:ascii="Wingdings" w:hAnsi="Wingdings" w:hint="default"/>
+        <w:sz w:val="20"/>
+      </w:rPr>
+    </w:lvl>
+    <w:lvl w:ilvl="3" w:tentative="1">
+      <w:start w:val="1"/>
+      <w:numFmt w:val="bullet"/>
+      <w:lvlText w:val=""/>
+      <w:lvlJc w:val="left"/>
+      <w:pPr>
+        <w:tabs>
+          <w:tab w:val="num" w:pos="2880"/>
+        </w:tabs>
+        <w:ind w:left="2880" w:hanging="360"/>
+      </w:pPr>
+      <w:rPr>
+        <w:rFonts w:ascii="Wingdings" w:hAnsi="Wingdings" w:hint="default"/>
+        <w:sz w:val="20"/>
+      </w:rPr>
+    </w:lvl>
+    <w:lvl w:ilvl="4" w:tentative="1">
+      <w:start w:val="1"/>
+      <w:numFmt w:val="bullet"/>
+      <w:lvlText w:val=""/>
+      <w:lvlJc w:val="left"/>
+      <w:pPr>
+        <w:tabs>
+          <w:tab w:val="num" w:pos="3600"/>
+        </w:tabs>
+        <w:ind w:left="3600" w:hanging="360"/>
+      </w:pPr>
+      <w:rPr>
+        <w:rFonts w:ascii="Wingdings" w:hAnsi="Wingdings" w:hint="default"/>
+        <w:sz w:val="20"/>
+      </w:rPr>
+    </w:lvl>
+    <w:lvl w:ilvl="5" w:tentative="1">
+      <w:start w:val="1"/>
+      <w:numFmt w:val="bullet"/>
+      <w:lvlText w:val=""/>
+      <w:lvlJc w:val="left"/>
+      <w:pPr>
+        <w:tabs>
+          <w:tab w:val="num" w:pos="4320"/>
+        </w:tabs>
+        <w:ind w:left="4320" w:hanging="360"/>
+      </w:pPr>
+      <w:rPr>
+        <w:rFonts w:ascii="Wingdings" w:hAnsi="Wingdings" w:hint="default"/>
+        <w:sz w:val="20"/>
+      </w:rPr>
+    </w:lvl>
+    <w:lvl w:ilvl="6" w:tentative="1">
+      <w:start w:val="1"/>
+      <w:numFmt w:val="bullet"/>
+      <w:lvlText w:val=""/>
+      <w:lvlJc w:val="left"/>
+      <w:pPr>
+        <w:tabs>
+          <w:tab w:val="num" w:pos="5040"/>
+        </w:tabs>
+        <w:ind w:left="5040" w:hanging="360"/>
+      </w:pPr>
+      <w:rPr>
+        <w:rFonts w:ascii="Wingdings" w:hAnsi="Wingdings" w:hint="default"/>
+        <w:sz w:val="20"/>
+      </w:rPr>
+    </w:lvl>
+    <w:lvl w:ilvl="7" w:tentative="1">
+      <w:start w:val="1"/>
+      <w:numFmt w:val="bullet"/>
+      <w:lvlText w:val=""/>
+      <w:lvlJc w:val="left"/>
+      <w:pPr>
+        <w:tabs>
+          <w:tab w:val="num" w:pos="5760"/>
+        </w:tabs>
+        <w:ind w:left="5760" w:hanging="360"/>
+      </w:pPr>
+      <w:rPr>
+        <w:rFonts w:ascii="Wingdings" w:hAnsi="Wingdings" w:hint="default"/>
+        <w:sz w:val="20"/>
+      </w:rPr>
+    </w:lvl>
+    <w:lvl w:ilvl="8" w:tentative="1">
+      <w:start w:val="1"/>
+      <w:numFmt w:val="bullet"/>
+      <w:lvlText w:val=""/>
+      <w:lvlJc w:val="left"/>
+      <w:pPr>
+        <w:tabs>
+          <w:tab w:val="num" w:pos="6480"/>
+        </w:tabs>
+        <w:ind w:left="6480" w:hanging="360"/>
+      </w:pPr>
+      <w:rPr>
+        <w:rFonts w:ascii="Wingdings" w:hAnsi="Wingdings" w:hint="default"/>
+        <w:sz w:val="20"/>
+      </w:rPr>
+    </w:lvl>
+  </w:abstractNum>
+  <w:abstractNum w:abstractNumId="3">
+    <w:nsid w:val="6F1E2FC0"/>
+    <w:multiLevelType w:val="hybridMultilevel"/>
+    <w:tmpl w:val="359E404A"/>
+    <w:lvl w:ilvl="0" w:tplc="04090001">
+      <w:start w:val="1"/>
+      <w:numFmt w:val="bullet"/>
+      <w:lvlText w:val=""/>
+      <w:lvlJc w:val="left"/>
+      <w:pPr>
+        <w:ind w:left="720" w:hanging="360"/>
+      </w:pPr>
+      <w:rPr>
+        <w:rFonts w:ascii="Symbol" w:hAnsi="Symbol" w:hint="default"/>
+      </w:rPr>
+    </w:lvl>
+    <w:lvl w:ilvl="1" w:tplc="04090003" w:tentative="1">
+      <w:start w:val="1"/>
+      <w:numFmt w:val="bullet"/>
+      <w:lvlText w:val="o"/>
+      <w:lvlJc w:val="left"/>
+      <w:pPr>
+        <w:ind w:left="1440" w:hanging="360"/>
+      </w:pPr>
+      <w:rPr>
+        <w:rFonts w:ascii="Courier New" w:hAnsi="Courier New" w:cs="Courier New" w:hint="default"/>
+      </w:rPr>
+    </w:lvl>
+    <w:lvl w:ilvl="2" w:tplc="04090005" w:tentative="1">
+      <w:start w:val="1"/>
+      <w:numFmt w:val="bullet"/>
+      <w:lvlText w:val=""/>
+      <w:lvlJc w:val="left"/>
+      <w:pPr>
+        <w:ind w:left="2160" w:hanging="360"/>
+      </w:pPr>
+      <w:rPr>
+        <w:rFonts w:ascii="Wingdings" w:hAnsi="Wingdings" w:hint="default"/>
+      </w:rPr>
+    </w:lvl>
+    <w:lvl w:ilvl="3" w:tplc="04090001" w:tentative="1">
+      <w:start w:val="1"/>
+      <w:numFmt w:val="bullet"/>
+      <w:lvlText w:val=""/>
+      <w:lvlJc w:val="left"/>
+      <w:pPr>
+        <w:ind w:left="2880" w:hanging="360"/>
+      </w:pPr>
+      <w:rPr>
+        <w:rFonts w:ascii="Symbol" w:hAnsi="Symbol" w:hint="default"/>
+      </w:rPr>
+    </w:lvl>
+    <w:lvl w:ilvl="4" w:tplc="04090003" w:tentative="1">
+      <w:start w:val="1"/>
+      <w:numFmt w:val="bullet"/>
+      <w:lvlText w:val="o"/>
+      <w:lvlJc w:val="left"/>
+      <w:pPr>
+        <w:ind w:left="3600" w:hanging="360"/>
+      </w:pPr>
+      <w:rPr>
+        <w:rFonts w:ascii="Courier New" w:hAnsi="Courier New" w:cs="Courier New" w:hint="default"/>
+      </w:rPr>
+    </w:lvl>
+    <w:lvl w:ilvl="5" w:tplc="04090005" w:tentative="1">
+      <w:start w:val="1"/>
+      <w:numFmt w:val="bullet"/>
+      <w:lvlText w:val=""/>
+      <w:lvlJc w:val="left"/>
+      <w:pPr>
+        <w:ind w:left="4320" w:hanging="360"/>
+      </w:pPr>
+      <w:rPr>
+        <w:rFonts w:ascii="Wingdings" w:hAnsi="Wingdings" w:hint="default"/>
+      </w:rPr>
+    </w:lvl>
+    <w:lvl w:ilvl="6" w:tplc="04090001" w:tentative="1">
+      <w:start w:val="1"/>
+      <w:numFmt w:val="bullet"/>
+      <w:lvlText w:val=""/>
+      <w:lvlJc w:val="left"/>
+      <w:pPr>
+        <w:ind w:left="5040" w:hanging="360"/>
+      </w:pPr>
+      <w:rPr>
+        <w:rFonts w:ascii="Symbol" w:hAnsi="Symbol" w:hint="default"/>
+      </w:rPr>
+    </w:lvl>
+    <w:lvl w:ilvl="7" w:tplc="04090003" w:tentative="1">
+      <w:start w:val="1"/>
+      <w:numFmt w:val="bullet"/>
+      <w:lvlText w:val="o"/>
+      <w:lvlJc w:val="left"/>
+      <w:pPr>
+        <w:ind w:left="5760" w:hanging="360"/>
+      </w:pPr>
+      <w:rPr>
+        <w:rFonts w:ascii="Courier New" w:hAnsi="Courier New" w:cs="Courier New" w:hint="default"/>
+      </w:rPr>
+    </w:lvl>
+    <w:lvl w:ilvl="8" w:tplc="04090005" w:tentative="1">
+      <w:start w:val="1"/>
+      <w:numFmt w:val="bullet"/>
+      <w:lvlText w:val=""/>
+      <w:lvlJc w:val="left"/>
+      <w:pPr>
+        <w:ind w:left="6480" w:hanging="360"/>
+      </w:pPr>
+      <w:rPr>
+        <w:rFonts w:ascii="Wingdings" w:hAnsi="Wingdings" w:hint="default"/>
+      </w:rPr>
+    </w:lvl>
+  </w:abstractNum>
   <w:num w:numId="1">
     <w:abstractNumId w:val="0"/>
+  </w:num>
+  <w:num w:numId="2">
+    <w:abstractNumId w:val="1"/>
+  </w:num>
+  <w:num w:numId="3">
+    <w:abstractNumId w:val="2"/>
+  </w:num>
+  <w:num w:numId="4">
+    <w:abstractNumId w:val="3"/>
   </w:num>
 </w:numbering>
 </file>
@@ -1319,6 +3338,28 @@
       <w:szCs w:val="20"/>
     </w:rPr>
   </w:style>
+  <w:style w:type="character" w:styleId="Strong">
+    <w:name w:val="Strong"/>
+    <w:basedOn w:val="DefaultParagraphFont"/>
+    <w:uiPriority w:val="22"/>
+    <w:qFormat/>
+    <w:rsid w:val="00771E34"/>
+    <w:rPr>
+      <w:b/>
+      <w:bCs/>
+    </w:rPr>
+  </w:style>
+  <w:style w:type="paragraph" w:styleId="ListParagraph">
+    <w:name w:val="List Paragraph"/>
+    <w:basedOn w:val="Normal"/>
+    <w:uiPriority w:val="34"/>
+    <w:qFormat/>
+    <w:rsid w:val="00585F1F"/>
+    <w:pPr>
+      <w:ind w:left="720"/>
+      <w:contextualSpacing/>
+    </w:pPr>
+  </w:style>
 </w:styles>
 </file>
 

</xml_diff>